<commit_message>
atualização de html, estilos e documento word
</commit_message>
<xml_diff>
--- a/modulo-1/curso-em-video-html5-css3.docx
+++ b/modulo-1/curso-em-video-html5-css3.docx
@@ -36,23 +36,7 @@
         </w:numPr>
       </w:pPr>
       <w:r>
-        <w:t xml:space="preserve">Mark </w:t>
-      </w:r>
-      <w:proofErr w:type="spellStart"/>
-      <w:r>
-        <w:t>pilgrim</w:t>
-      </w:r>
-      <w:proofErr w:type="spellEnd"/>
-      <w:r>
-        <w:t xml:space="preserve"> </w:t>
-      </w:r>
-      <w:proofErr w:type="spellStart"/>
-      <w:r>
-        <w:t>O’realy</w:t>
-      </w:r>
-      <w:proofErr w:type="spellEnd"/>
-      <w:r>
-        <w:t xml:space="preserve"> (html5)</w:t>
+        <w:t>Mark pilgrim O’realy (html5)</w:t>
       </w:r>
     </w:p>
     <w:p>
@@ -64,31 +48,7 @@
         </w:numPr>
       </w:pPr>
       <w:r>
-        <w:t xml:space="preserve">Eric Meyer </w:t>
-      </w:r>
-      <w:proofErr w:type="spellStart"/>
-      <w:r>
-        <w:t>O’realy</w:t>
-      </w:r>
-      <w:proofErr w:type="spellEnd"/>
-      <w:r>
-        <w:t xml:space="preserve"> (</w:t>
-      </w:r>
-      <w:proofErr w:type="spellStart"/>
-      <w:r>
-        <w:t>css</w:t>
-      </w:r>
-      <w:proofErr w:type="spellEnd"/>
-      <w:r>
-        <w:t xml:space="preserve"> </w:t>
-      </w:r>
-      <w:proofErr w:type="gramStart"/>
-      <w:r>
-        <w:t>o  guia</w:t>
-      </w:r>
-      <w:proofErr w:type="gramEnd"/>
-      <w:r>
-        <w:t xml:space="preserve"> definitivo)</w:t>
+        <w:t>Eric Meyer O’realy (css o  guia definitivo)</w:t>
       </w:r>
     </w:p>
     <w:p>
@@ -100,31 +60,7 @@
         </w:numPr>
       </w:pPr>
       <w:r>
-        <w:t xml:space="preserve">Eric Meyer </w:t>
-      </w:r>
-      <w:proofErr w:type="spellStart"/>
-      <w:r>
-        <w:t>O’realy</w:t>
-      </w:r>
-      <w:proofErr w:type="spellEnd"/>
-      <w:r>
-        <w:t xml:space="preserve"> (</w:t>
-      </w:r>
-      <w:proofErr w:type="spellStart"/>
-      <w:r>
-        <w:t>css</w:t>
-      </w:r>
-      <w:proofErr w:type="spellEnd"/>
-      <w:r>
-        <w:t xml:space="preserve"> </w:t>
-      </w:r>
-      <w:proofErr w:type="gramStart"/>
-      <w:r>
-        <w:t>o  grid</w:t>
-      </w:r>
-      <w:proofErr w:type="gramEnd"/>
-      <w:r>
-        <w:t xml:space="preserve"> layout)</w:t>
+        <w:t>Eric Meyer O’realy (css o  grid layout)</w:t>
       </w:r>
     </w:p>
     <w:p>
@@ -135,45 +71,8 @@
           <w:numId w:val="1"/>
         </w:numPr>
       </w:pPr>
-      <w:proofErr w:type="spellStart"/>
-      <w:r>
-        <w:t>Estelle</w:t>
-      </w:r>
-      <w:proofErr w:type="spellEnd"/>
-      <w:r>
-        <w:t xml:space="preserve"> </w:t>
-      </w:r>
-      <w:proofErr w:type="spellStart"/>
-      <w:r>
-        <w:t>Wey</w:t>
-      </w:r>
-      <w:proofErr w:type="spellEnd"/>
-      <w:r>
-        <w:t xml:space="preserve"> </w:t>
-      </w:r>
-      <w:proofErr w:type="spellStart"/>
-      <w:r>
-        <w:t>O’reale</w:t>
-      </w:r>
-      <w:proofErr w:type="spellEnd"/>
-      <w:r>
-        <w:t xml:space="preserve"> (</w:t>
-      </w:r>
-      <w:proofErr w:type="spellStart"/>
-      <w:r>
-        <w:t>flexbox</w:t>
-      </w:r>
-      <w:proofErr w:type="spellEnd"/>
-      <w:r>
-        <w:t xml:space="preserve"> in </w:t>
-      </w:r>
-      <w:proofErr w:type="spellStart"/>
-      <w:r>
-        <w:t>css</w:t>
-      </w:r>
-      <w:proofErr w:type="spellEnd"/>
-      <w:r>
-        <w:t>)</w:t>
+      <w:r>
+        <w:t>Estelle Wey O’reale (flexbox in css)</w:t>
       </w:r>
     </w:p>
     <w:p>
@@ -197,15 +96,7 @@
         </w:numPr>
       </w:pPr>
       <w:r>
-        <w:t xml:space="preserve">Jon </w:t>
-      </w:r>
-      <w:proofErr w:type="spellStart"/>
-      <w:r>
-        <w:t>Duckett</w:t>
-      </w:r>
-      <w:proofErr w:type="spellEnd"/>
-      <w:r>
-        <w:t xml:space="preserve"> Alta books</w:t>
+        <w:t>Jon Duckett Alta books</w:t>
       </w:r>
     </w:p>
     <w:p>
@@ -229,23 +120,7 @@
         </w:numPr>
       </w:pPr>
       <w:r>
-        <w:t xml:space="preserve">Ellen </w:t>
-      </w:r>
-      <w:proofErr w:type="spellStart"/>
-      <w:r>
-        <w:t>Lupton</w:t>
-      </w:r>
-      <w:proofErr w:type="spellEnd"/>
-      <w:r>
-        <w:t xml:space="preserve"> </w:t>
-      </w:r>
-      <w:proofErr w:type="spellStart"/>
-      <w:r>
-        <w:t>gg</w:t>
-      </w:r>
-      <w:proofErr w:type="spellEnd"/>
-      <w:r>
-        <w:t xml:space="preserve"> (Pensar com tipos)</w:t>
+        <w:t>Ellen Lupton gg (Pensar com tipos)</w:t>
       </w:r>
     </w:p>
     <w:p>
@@ -285,15 +160,7 @@
         <w:t>Nasceu na guerra fria.</w:t>
       </w:r>
       <w:r>
-        <w:t xml:space="preserve"> Depois do lançamento do satélite “</w:t>
-      </w:r>
-      <w:proofErr w:type="spellStart"/>
-      <w:r>
-        <w:t>Sputnic</w:t>
-      </w:r>
-      <w:proofErr w:type="spellEnd"/>
-      <w:r>
-        <w:t>” pela Rússia os EUA, criou a ARPANET uma “pequena rede de internet” para manter backup de dados entre as duas costas litorais dos EUA. Os únicos 4 computadores existentes na época eram de fabricantes diferentes e usavam linguagens diferentes.</w:t>
+        <w:t xml:space="preserve"> Depois do lançamento do satélite “Sputnic” pela Rússia os EUA, criou a ARPANET uma “pequena rede de internet” para manter backup de dados entre as duas costas litorais dos EUA. Os únicos 4 computadores existentes na época eram de fabricantes diferentes e usavam linguagens diferentes.</w:t>
       </w:r>
     </w:p>
     <w:p>
@@ -407,31 +274,7 @@
         <w:t xml:space="preserve">ARPANET </w:t>
       </w:r>
       <w:r>
-        <w:t xml:space="preserve">se difundiu em 3: </w:t>
-      </w:r>
-      <w:proofErr w:type="gramStart"/>
-      <w:r>
-        <w:t>1)MILNET</w:t>
-      </w:r>
-      <w:proofErr w:type="gramEnd"/>
-      <w:r>
-        <w:t xml:space="preserve"> (militar) 2) NSFNET (</w:t>
-      </w:r>
-      <w:proofErr w:type="spellStart"/>
-      <w:r>
-        <w:t>National</w:t>
-      </w:r>
-      <w:proofErr w:type="spellEnd"/>
-      <w:r>
-        <w:t xml:space="preserve"> </w:t>
-      </w:r>
-      <w:proofErr w:type="spellStart"/>
-      <w:r>
-        <w:t>scientst</w:t>
-      </w:r>
-      <w:proofErr w:type="spellEnd"/>
-      <w:r>
-        <w:t>.. universidades) 3) COMERCIAL</w:t>
+        <w:t>se difundiu em 3: 1)MILNET (militar) 2) NSFNET (National scientst.. universidades) 3) COMERCIAL</w:t>
       </w:r>
     </w:p>
     <w:p>
@@ -456,44 +299,15 @@
         <w:t xml:space="preserve">: </w:t>
       </w:r>
       <w:r>
-        <w:t xml:space="preserve">Junção de todas as redes de </w:t>
-      </w:r>
-      <w:proofErr w:type="spellStart"/>
-      <w:r>
-        <w:t>internt</w:t>
-      </w:r>
-      <w:proofErr w:type="spellEnd"/>
-      <w:r>
-        <w:t>.</w:t>
-      </w:r>
-    </w:p>
-    <w:p>
-      <w:pPr>
-        <w:jc w:val="both"/>
-      </w:pPr>
-      <w:proofErr w:type="gramStart"/>
-      <w:r>
-        <w:t>As conexos</w:t>
-      </w:r>
-      <w:proofErr w:type="gramEnd"/>
-      <w:r>
-        <w:t xml:space="preserve"> </w:t>
-      </w:r>
-      <w:proofErr w:type="spellStart"/>
-      <w:r>
-        <w:t>inter</w:t>
-      </w:r>
-      <w:proofErr w:type="spellEnd"/>
-      <w:r>
-        <w:t xml:space="preserve"> </w:t>
-      </w:r>
-      <w:proofErr w:type="spellStart"/>
-      <w:r>
-        <w:t>continentas</w:t>
-      </w:r>
-      <w:proofErr w:type="spellEnd"/>
-      <w:r>
-        <w:t xml:space="preserve"> são feitas por cabos subterrâneos</w:t>
+        <w:t>Junção de todas as redes de internt.</w:t>
+      </w:r>
+    </w:p>
+    <w:p>
+      <w:pPr>
+        <w:jc w:val="both"/>
+      </w:pPr>
+      <w:r>
+        <w:t>As conexos inter continentas são feitas por cabos subterrâneos</w:t>
       </w:r>
     </w:p>
     <w:p>
@@ -530,15 +344,7 @@
         <w:t xml:space="preserve">CLIENTE X SERVIDOR: </w:t>
       </w:r>
       <w:r>
-        <w:t xml:space="preserve">Minha máquina (Cliente) faz uma requisição de um vídeo para a máquina do fornecedor (Servidor Youtube) &gt; o TCP/IP do </w:t>
-      </w:r>
-      <w:proofErr w:type="spellStart"/>
-      <w:r>
-        <w:t>youtube</w:t>
-      </w:r>
-      <w:proofErr w:type="spellEnd"/>
-      <w:r>
-        <w:t xml:space="preserve"> que possui esse arquivo de vídeo, quebra em vários fragmentos menores para não sobrecarregar a rede mundial e me manda tudo desorganizado, se sumir algo ele manda de novo, chegando em minha máquina o TCP/IP faz a reconstrução do vídeo, imagem ou arquivo.</w:t>
+        <w:t>Minha máquina (Cliente) faz uma requisição de um vídeo para a máquina do fornecedor (Servidor Youtube) &gt; o TCP/IP do youtube que possui esse arquivo de vídeo, quebra em vários fragmentos menores para não sobrecarregar a rede mundial e me manda tudo desorganizado, se sumir algo ele manda de novo, chegando em minha máquina o TCP/IP faz a reconstrução do vídeo, imagem ou arquivo.</w:t>
       </w:r>
     </w:p>
     <w:p>
@@ -547,15 +353,7 @@
       </w:pPr>
       <w:r>
         <w:tab/>
-        <w:t xml:space="preserve">Em 1993 (Tim Berners-Lee) criou o http:// e o </w:t>
-      </w:r>
-      <w:proofErr w:type="spellStart"/>
-      <w:r>
-        <w:t>html</w:t>
-      </w:r>
-      <w:proofErr w:type="spellEnd"/>
-      <w:r>
-        <w:t>.</w:t>
+        <w:t>Em 1993 (Tim Berners-Lee) criou o http:// e o html.</w:t>
       </w:r>
     </w:p>
     <w:p>
@@ -568,23 +366,7 @@
           <w:bCs/>
         </w:rPr>
         <w:tab/>
-        <w:t xml:space="preserve">World </w:t>
-      </w:r>
-      <w:proofErr w:type="spellStart"/>
-      <w:r>
-        <w:rPr>
-          <w:b/>
-          <w:bCs/>
-        </w:rPr>
-        <w:t>Wide</w:t>
-      </w:r>
-      <w:proofErr w:type="spellEnd"/>
-      <w:r>
-        <w:rPr>
-          <w:b/>
-          <w:bCs/>
-        </w:rPr>
-        <w:t xml:space="preserve"> Web (Rede de Alcance Mundial):</w:t>
+        <w:t>World Wide Web (Rede de Alcance Mundial):</w:t>
       </w:r>
       <w:r>
         <w:t xml:space="preserve"> É sistema de informações interligados que permite circulação de dados na internet. O </w:t>
@@ -616,15 +398,7 @@
         <w:t xml:space="preserve"> de Alcance Mundial</w:t>
       </w:r>
       <w:r>
-        <w:t xml:space="preserve"> internet responsável pela rede do HTTP:// -&gt; Protocolo de Transferência de </w:t>
-      </w:r>
-      <w:proofErr w:type="spellStart"/>
-      <w:r>
-        <w:t>Hyper</w:t>
-      </w:r>
-      <w:proofErr w:type="spellEnd"/>
-      <w:r>
-        <w:t xml:space="preserve"> Texto (HTML)</w:t>
+        <w:t xml:space="preserve"> internet responsável pela rede do HTTP:// -&gt; Protocolo de Transferência de Hyper Texto (HTML)</w:t>
       </w:r>
     </w:p>
     <w:p>
@@ -685,23 +459,7 @@
         <w:t xml:space="preserve">Como a internet funciona: </w:t>
       </w:r>
       <w:r>
-        <w:t xml:space="preserve">Computador funciona com sinais de zero (0) e um (1), na verdade, são ondas de sinais elétricos, topo (1) e vale (zero), ou dígitos binários, </w:t>
-      </w:r>
-      <w:proofErr w:type="spellStart"/>
-      <w:r>
-        <w:t>binary</w:t>
-      </w:r>
-      <w:proofErr w:type="spellEnd"/>
-      <w:r>
-        <w:t xml:space="preserve"> </w:t>
-      </w:r>
-      <w:proofErr w:type="spellStart"/>
-      <w:r>
-        <w:t>digit</w:t>
-      </w:r>
-      <w:proofErr w:type="spellEnd"/>
-      <w:r>
-        <w:t xml:space="preserve"> (bit). O mínimo de bits necessários para formar uma informação são “8”, por exemplo, = 01000001 que representa a letra “A”. Quando apertamos a tecla a, vai para a memória do computador a sequência de bits 01000001</w:t>
+        <w:t>Computador funciona com sinais de zero (0) e um (1), na verdade, são ondas de sinais elétricos, topo (1) e vale (zero), ou dígitos binários, binary digit (bit). O mínimo de bits necessários para formar uma informação são “8”, por exemplo, = 01000001 que representa a letra “A”. Quando apertamos a tecla a, vai para a memória do computador a sequência de bits 01000001</w:t>
       </w:r>
       <w:r>
         <w:t xml:space="preserve">. </w:t>
@@ -783,13 +541,8 @@
         <w:t>Cada letra tem uma representação em bytes (tabela UTF-8</w:t>
       </w:r>
       <w:r>
-        <w:t xml:space="preserve"> – código </w:t>
-      </w:r>
-      <w:proofErr w:type="spellStart"/>
-      <w:r>
-        <w:t>multibyte</w:t>
-      </w:r>
-      <w:proofErr w:type="spellEnd"/>
+        <w:t xml:space="preserve"> – código multibyte</w:t>
+      </w:r>
       <w:r>
         <w:t xml:space="preserve"> que suporta acentuação</w:t>
       </w:r>
@@ -934,23 +687,7 @@
           <w:b/>
           <w:bCs/>
         </w:rPr>
-        <w:t xml:space="preserve">MB = </w:t>
-      </w:r>
-      <w:proofErr w:type="spellStart"/>
-      <w:r>
-        <w:rPr>
-          <w:b/>
-          <w:bCs/>
-        </w:rPr>
-        <w:t>megabYtes</w:t>
-      </w:r>
-      <w:proofErr w:type="spellEnd"/>
-      <w:r>
-        <w:rPr>
-          <w:b/>
-          <w:bCs/>
-        </w:rPr>
-        <w:t xml:space="preserve"> &lt;&gt; Mb = </w:t>
+        <w:t xml:space="preserve">MB = megabYtes &lt;&gt; Mb = </w:t>
       </w:r>
       <w:r>
         <w:rPr>
@@ -1031,7 +768,6 @@
       <w:r>
         <w:t xml:space="preserve">(transformação de onda quadrada em onda senoidal) e o servido de </w:t>
       </w:r>
-      <w:proofErr w:type="spellStart"/>
       <w:r>
         <w:rPr>
           <w:b/>
@@ -1045,15 +781,7 @@
           <w:b/>
           <w:bCs/>
         </w:rPr>
-        <w:t>odulação</w:t>
-      </w:r>
-      <w:proofErr w:type="spellEnd"/>
-      <w:r>
-        <w:rPr>
-          <w:b/>
-          <w:bCs/>
-        </w:rPr>
-        <w:t xml:space="preserve"> </w:t>
+        <w:t xml:space="preserve">odulação </w:t>
       </w:r>
       <w:r>
         <w:t>transformação de onda senoidal para onda quadrada.</w:t>
@@ -1145,13 +873,8 @@
           <w:t>https://www.iplocation.net/ip-lookup</w:t>
         </w:r>
       </w:hyperlink>
-      <w:proofErr w:type="gramStart"/>
-      <w:r>
-        <w:t>) .</w:t>
-      </w:r>
-      <w:proofErr w:type="gramEnd"/>
-      <w:r>
-        <w:t xml:space="preserve"> Esse número é cadastrado por um </w:t>
+      <w:r>
+        <w:t xml:space="preserve">) . Esse número é cadastrado por um </w:t>
       </w:r>
       <w:r>
         <w:rPr>
@@ -1161,31 +884,7 @@
         <w:t>DNS – DOMAIN NAME SYSTEM</w:t>
       </w:r>
       <w:r>
-        <w:t xml:space="preserve"> (</w:t>
-      </w:r>
-      <w:proofErr w:type="spellStart"/>
-      <w:r>
-        <w:t>Sitstema</w:t>
-      </w:r>
-      <w:proofErr w:type="spellEnd"/>
-      <w:r>
-        <w:t xml:space="preserve"> de nome de domínio) </w:t>
-      </w:r>
-      <w:proofErr w:type="spellStart"/>
-      <w:r>
-        <w:t>ex</w:t>
-      </w:r>
-      <w:proofErr w:type="spellEnd"/>
-      <w:r>
-        <w:t xml:space="preserve">: instagram.com, quando digito o site do </w:t>
-      </w:r>
-      <w:proofErr w:type="spellStart"/>
-      <w:r>
-        <w:t>instagram</w:t>
-      </w:r>
-      <w:proofErr w:type="spellEnd"/>
-      <w:r>
-        <w:t xml:space="preserve"> ele faz consulta de IP no DNS e o DNS devolve, permitindo ir para o servidor e buscar dados (fotos, vídeos).</w:t>
+        <w:t xml:space="preserve"> (Sitstema de nome de domínio) ex: instagram.com, quando digito o site do instagram ele faz consulta de IP no DNS e o DNS devolve, permitindo ir para o servidor e buscar dados (fotos, vídeos).</w:t>
       </w:r>
     </w:p>
     <w:p>
@@ -1316,23 +1015,7 @@
           <w:b/>
           <w:bCs/>
         </w:rPr>
-        <w:t xml:space="preserve"> – Top </w:t>
-      </w:r>
-      <w:proofErr w:type="spellStart"/>
-      <w:r>
-        <w:rPr>
-          <w:b/>
-          <w:bCs/>
-        </w:rPr>
-        <w:t>Level</w:t>
-      </w:r>
-      <w:proofErr w:type="spellEnd"/>
-      <w:r>
-        <w:rPr>
-          <w:b/>
-          <w:bCs/>
-        </w:rPr>
-        <w:t xml:space="preserve"> Domain </w:t>
+        <w:t xml:space="preserve"> – Top Level Domain </w:t>
       </w:r>
       <w:r>
         <w:t xml:space="preserve">ou </w:t>
@@ -1346,32 +1029,11 @@
         <w:t>GTLD</w:t>
       </w:r>
       <w:r>
-        <w:t xml:space="preserve"> – </w:t>
-      </w:r>
-      <w:proofErr w:type="spellStart"/>
-      <w:r>
-        <w:t>Generical</w:t>
-      </w:r>
-      <w:proofErr w:type="spellEnd"/>
-      <w:r>
-        <w:t xml:space="preserve"> Top </w:t>
-      </w:r>
-      <w:proofErr w:type="spellStart"/>
-      <w:r>
-        <w:t>Level</w:t>
-      </w:r>
-      <w:proofErr w:type="spellEnd"/>
-      <w:r>
-        <w:t xml:space="preserve"> Domain</w:t>
-      </w:r>
-      <w:r>
-        <w:t>: .</w:t>
-      </w:r>
-      <w:proofErr w:type="spellStart"/>
-      <w:r>
-        <w:t>io</w:t>
-      </w:r>
-      <w:proofErr w:type="spellEnd"/>
+        <w:t xml:space="preserve"> – Generical Top Level Domain</w:t>
+      </w:r>
+      <w:r>
+        <w:t>: .io</w:t>
+      </w:r>
       <w:r>
         <w:t xml:space="preserve"> e </w:t>
       </w:r>
@@ -1405,53 +1067,8 @@
         <w:t xml:space="preserve"> </w:t>
       </w:r>
       <w:r>
-        <w:t xml:space="preserve">Country </w:t>
-      </w:r>
-      <w:proofErr w:type="spellStart"/>
-      <w:r>
-        <w:t>Code</w:t>
-      </w:r>
-      <w:proofErr w:type="spellEnd"/>
-      <w:r>
-        <w:t xml:space="preserve"> Top </w:t>
-      </w:r>
-      <w:proofErr w:type="spellStart"/>
-      <w:r>
-        <w:t>Level</w:t>
-      </w:r>
-      <w:proofErr w:type="spellEnd"/>
-      <w:r>
-        <w:t xml:space="preserve"> </w:t>
-      </w:r>
-      <w:proofErr w:type="spellStart"/>
-      <w:r>
-        <w:t>DOmain</w:t>
-      </w:r>
-      <w:proofErr w:type="spellEnd"/>
-      <w:r>
-        <w:t xml:space="preserve"> .</w:t>
-      </w:r>
-      <w:proofErr w:type="spellStart"/>
-      <w:r>
-        <w:t>br</w:t>
-      </w:r>
-      <w:proofErr w:type="spellEnd"/>
-      <w:r>
-        <w:t xml:space="preserve"> .</w:t>
-      </w:r>
-      <w:proofErr w:type="spellStart"/>
-      <w:r>
-        <w:t>uk</w:t>
-      </w:r>
-      <w:proofErr w:type="spellEnd"/>
-      <w:r>
-        <w:t xml:space="preserve"> .</w:t>
-      </w:r>
-      <w:proofErr w:type="spellStart"/>
-      <w:r>
-        <w:t>us</w:t>
-      </w:r>
-      <w:proofErr w:type="spellEnd"/>
+        <w:t>Country Code Top Level DOmain .br .uk .us</w:t>
+      </w:r>
       <w:r>
         <w:t xml:space="preserve">) / </w:t>
       </w:r>
@@ -1478,55 +1095,7 @@
           <w:b/>
           <w:bCs/>
         </w:rPr>
-        <w:t>URL (</w:t>
-      </w:r>
-      <w:proofErr w:type="spellStart"/>
-      <w:r>
-        <w:rPr>
-          <w:b/>
-          <w:bCs/>
-        </w:rPr>
-        <w:t>Uniform</w:t>
-      </w:r>
-      <w:proofErr w:type="spellEnd"/>
-      <w:r>
-        <w:rPr>
-          <w:b/>
-          <w:bCs/>
-        </w:rPr>
-        <w:t xml:space="preserve"> </w:t>
-      </w:r>
-      <w:proofErr w:type="spellStart"/>
-      <w:r>
-        <w:rPr>
-          <w:b/>
-          <w:bCs/>
-        </w:rPr>
-        <w:t>Resource</w:t>
-      </w:r>
-      <w:proofErr w:type="spellEnd"/>
-      <w:r>
-        <w:rPr>
-          <w:b/>
-          <w:bCs/>
-        </w:rPr>
-        <w:t xml:space="preserve"> </w:t>
-      </w:r>
-      <w:proofErr w:type="spellStart"/>
-      <w:r>
-        <w:rPr>
-          <w:b/>
-          <w:bCs/>
-        </w:rPr>
-        <w:t>Locator</w:t>
-      </w:r>
-      <w:proofErr w:type="spellEnd"/>
-      <w:r>
-        <w:rPr>
-          <w:b/>
-          <w:bCs/>
-        </w:rPr>
-        <w:t xml:space="preserve">): </w:t>
+        <w:t xml:space="preserve">URL (Uniform Resource Locator): </w:t>
       </w:r>
       <w:r>
         <w:t>Ele serve para indicar um único lugar.</w:t>
@@ -1579,89 +1148,22 @@
       <w:r>
         <w:t xml:space="preserve"> </w:t>
       </w:r>
-      <w:proofErr w:type="spellStart"/>
-      <w:r>
-        <w:rPr>
-          <w:b/>
-          <w:bCs/>
-        </w:rPr>
-        <w:t>HyperText</w:t>
-      </w:r>
-      <w:proofErr w:type="spellEnd"/>
-      <w:r>
-        <w:rPr>
-          <w:b/>
-          <w:bCs/>
-        </w:rPr>
-        <w:t xml:space="preserve"> Markup </w:t>
-      </w:r>
-      <w:proofErr w:type="spellStart"/>
-      <w:r>
-        <w:rPr>
-          <w:b/>
-          <w:bCs/>
-        </w:rPr>
-        <w:t>Language</w:t>
-      </w:r>
-      <w:proofErr w:type="spellEnd"/>
-      <w:r>
-        <w:t xml:space="preserve"> (linguagem de marcação de hiper texto). </w:t>
-      </w:r>
-      <w:proofErr w:type="spellStart"/>
-      <w:r>
-        <w:t>Hypertexto</w:t>
-      </w:r>
-      <w:proofErr w:type="spellEnd"/>
-      <w:r>
-        <w:t xml:space="preserve"> são ancoras sensíveis, markup são marcações da linguagem. </w:t>
-      </w:r>
-      <w:proofErr w:type="spellStart"/>
-      <w:r>
-        <w:rPr>
-          <w:b/>
-          <w:bCs/>
-        </w:rPr>
-        <w:t>Cascading</w:t>
-      </w:r>
-      <w:proofErr w:type="spellEnd"/>
-      <w:r>
-        <w:rPr>
-          <w:b/>
-          <w:bCs/>
-        </w:rPr>
-        <w:t xml:space="preserve"> </w:t>
-      </w:r>
-      <w:proofErr w:type="spellStart"/>
-      <w:r>
-        <w:rPr>
-          <w:b/>
-          <w:bCs/>
-        </w:rPr>
-        <w:t>Style</w:t>
-      </w:r>
-      <w:proofErr w:type="spellEnd"/>
-      <w:r>
-        <w:rPr>
-          <w:b/>
-          <w:bCs/>
-        </w:rPr>
-        <w:t xml:space="preserve"> </w:t>
-      </w:r>
-      <w:proofErr w:type="spellStart"/>
-      <w:r>
-        <w:rPr>
-          <w:b/>
-          <w:bCs/>
-        </w:rPr>
-        <w:t>Sheets</w:t>
-      </w:r>
-      <w:proofErr w:type="spellEnd"/>
-      <w:r>
-        <w:rPr>
-          <w:b/>
-          <w:bCs/>
-        </w:rPr>
-        <w:t xml:space="preserve"> </w:t>
+      <w:r>
+        <w:rPr>
+          <w:b/>
+          <w:bCs/>
+        </w:rPr>
+        <w:t>HyperText Markup Language</w:t>
+      </w:r>
+      <w:r>
+        <w:t xml:space="preserve"> (linguagem de marcação de hiper texto). Hypertexto são ancoras sensíveis, markup são marcações da linguagem. </w:t>
+      </w:r>
+      <w:r>
+        <w:rPr>
+          <w:b/>
+          <w:bCs/>
+        </w:rPr>
+        <w:t xml:space="preserve">Cascading Style Sheets </w:t>
       </w:r>
       <w:r>
         <w:t>(Folhas de estilo em cascata)</w:t>
@@ -1842,21 +1344,7 @@
         <w:rPr>
           <w:highlight w:val="yellow"/>
         </w:rPr>
-        <w:t xml:space="preserve">menus, animações, </w:t>
-      </w:r>
-      <w:proofErr w:type="spellStart"/>
-      <w:r>
-        <w:rPr>
-          <w:highlight w:val="yellow"/>
-        </w:rPr>
-        <w:t>popups</w:t>
-      </w:r>
-      <w:proofErr w:type="spellEnd"/>
-      <w:r>
-        <w:rPr>
-          <w:highlight w:val="yellow"/>
-        </w:rPr>
-        <w:t>, validações</w:t>
+        <w:t>menus, animações, popups, validações</w:t>
       </w:r>
       <w:r>
         <w:rPr>
@@ -1957,56 +1445,15 @@
           </wp:anchor>
         </w:drawing>
       </w:r>
-      <w:proofErr w:type="spellStart"/>
-      <w:r>
-        <w:rPr>
-          <w:b/>
-          <w:bCs/>
-        </w:rPr>
-        <w:t>Tags</w:t>
-      </w:r>
-      <w:proofErr w:type="spellEnd"/>
-      <w:r>
-        <w:rPr>
-          <w:b/>
-          <w:bCs/>
-        </w:rPr>
-        <w:t xml:space="preserve">: </w:t>
-      </w:r>
-      <w:r>
-        <w:t xml:space="preserve">São estruturas que permitem marcar textos no HTML. </w:t>
-      </w:r>
-      <w:proofErr w:type="spellStart"/>
-      <w:r>
-        <w:t>Tag</w:t>
-      </w:r>
-      <w:proofErr w:type="spellEnd"/>
-      <w:r>
-        <w:t xml:space="preserve"> de abertura “&lt;p&gt;” e </w:t>
-      </w:r>
-      <w:proofErr w:type="spellStart"/>
-      <w:r>
-        <w:t>tag</w:t>
-      </w:r>
-      <w:proofErr w:type="spellEnd"/>
-      <w:r>
-        <w:t xml:space="preserve"> de fechamento “&lt;/p&gt;”. A maioria tem </w:t>
-      </w:r>
-      <w:proofErr w:type="spellStart"/>
-      <w:r>
-        <w:t>tag</w:t>
-      </w:r>
-      <w:proofErr w:type="spellEnd"/>
-      <w:r>
-        <w:t xml:space="preserve"> de abertura e de fechamento, mas outras tem apenas a de abertura como &lt;</w:t>
-      </w:r>
-      <w:proofErr w:type="spellStart"/>
-      <w:r>
-        <w:t>img</w:t>
-      </w:r>
-      <w:proofErr w:type="spellEnd"/>
-      <w:r>
-        <w:t>&gt;.</w:t>
+      <w:r>
+        <w:rPr>
+          <w:b/>
+          <w:bCs/>
+        </w:rPr>
+        <w:t xml:space="preserve">Tags: </w:t>
+      </w:r>
+      <w:r>
+        <w:t>São estruturas que permitem marcar textos no HTML. Tag de abertura “&lt;p&gt;” e tag de fechamento “&lt;/p&gt;”. A maioria tem tag de abertura e de fechamento, mas outras tem apenas a de abertura como &lt;img&gt;.</w:t>
       </w:r>
     </w:p>
     <w:p>
@@ -2108,23 +1555,7 @@
         <w:t xml:space="preserve">Seletores: </w:t>
       </w:r>
       <w:r>
-        <w:t>selecionam por meio da abertura de “</w:t>
-      </w:r>
-      <w:proofErr w:type="gramStart"/>
-      <w:r>
-        <w:t>{“ e</w:t>
-      </w:r>
-      <w:proofErr w:type="gramEnd"/>
-      <w:r>
-        <w:t xml:space="preserve"> fechamento “}” quais os valores que eu quero dar para determinadas propriedades do </w:t>
-      </w:r>
-      <w:proofErr w:type="spellStart"/>
-      <w:r>
-        <w:t>css</w:t>
-      </w:r>
-      <w:proofErr w:type="spellEnd"/>
-      <w:r>
-        <w:t>.</w:t>
+        <w:t>selecionam por meio da abertura de “{“ e fechamento “}” quais os valores que eu quero dar para determinadas propriedades do css.</w:t>
       </w:r>
     </w:p>
     <w:p>
@@ -2238,21 +1669,12 @@
           </wp:anchor>
         </w:drawing>
       </w:r>
-      <w:proofErr w:type="spellStart"/>
-      <w:r>
-        <w:rPr>
-          <w:b/>
-          <w:bCs/>
-        </w:rPr>
-        <w:t>Obs</w:t>
-      </w:r>
-      <w:proofErr w:type="spellEnd"/>
-      <w:r>
-        <w:rPr>
-          <w:b/>
-          <w:bCs/>
-        </w:rPr>
-        <w:t xml:space="preserve">: </w:t>
+      <w:r>
+        <w:rPr>
+          <w:b/>
+          <w:bCs/>
+        </w:rPr>
+        <w:t xml:space="preserve">Obs: </w:t>
       </w:r>
       <w:r>
         <w:t xml:space="preserve">O navegador é </w:t>
@@ -2261,15 +1683,7 @@
         <w:t>responsável</w:t>
       </w:r>
       <w:r>
-        <w:t xml:space="preserve"> de ler as tecnologias cliente-</w:t>
-      </w:r>
-      <w:proofErr w:type="spellStart"/>
-      <w:r>
-        <w:t>side</w:t>
-      </w:r>
-      <w:proofErr w:type="spellEnd"/>
-      <w:r>
-        <w:t xml:space="preserve"> (HTML, CSS, JS)</w:t>
+        <w:t xml:space="preserve"> de ler as tecnologias cliente-side (HTML, CSS, JS)</w:t>
       </w:r>
       <w:r>
         <w:t>.</w:t>
@@ -2409,55 +1823,7 @@
           <w:b/>
           <w:bCs/>
         </w:rPr>
-        <w:t>Front-</w:t>
-      </w:r>
-      <w:proofErr w:type="spellStart"/>
-      <w:r>
-        <w:rPr>
-          <w:b/>
-          <w:bCs/>
-        </w:rPr>
-        <w:t>end</w:t>
-      </w:r>
-      <w:proofErr w:type="spellEnd"/>
-      <w:r>
-        <w:rPr>
-          <w:b/>
-          <w:bCs/>
-        </w:rPr>
-        <w:t>, Back-</w:t>
-      </w:r>
-      <w:proofErr w:type="spellStart"/>
-      <w:r>
-        <w:rPr>
-          <w:b/>
-          <w:bCs/>
-        </w:rPr>
-        <w:t>end</w:t>
-      </w:r>
-      <w:proofErr w:type="spellEnd"/>
-      <w:r>
-        <w:rPr>
-          <w:b/>
-          <w:bCs/>
-        </w:rPr>
-        <w:t xml:space="preserve">, Full </w:t>
-      </w:r>
-      <w:proofErr w:type="spellStart"/>
-      <w:r>
-        <w:rPr>
-          <w:b/>
-          <w:bCs/>
-        </w:rPr>
-        <w:t>stack</w:t>
-      </w:r>
-      <w:proofErr w:type="spellEnd"/>
-      <w:r>
-        <w:rPr>
-          <w:b/>
-          <w:bCs/>
-        </w:rPr>
-        <w:t xml:space="preserve">: </w:t>
+        <w:t xml:space="preserve">Front-end, Back-end, Full stack: </w:t>
       </w:r>
       <w:r>
         <w:t xml:space="preserve">Uma vaga para </w:t>
@@ -2468,51 +1834,42 @@
           <w:bCs/>
           <w:highlight w:val="yellow"/>
         </w:rPr>
-        <w:t>front-</w:t>
-      </w:r>
-      <w:proofErr w:type="spellStart"/>
+        <w:t>front-end</w:t>
+      </w:r>
+      <w:r>
+        <w:t xml:space="preserve"> significa vaga para desenvolvedor </w:t>
+      </w:r>
       <w:r>
         <w:rPr>
           <w:b/>
           <w:bCs/>
           <w:highlight w:val="yellow"/>
         </w:rPr>
-        <w:t>end</w:t>
-      </w:r>
-      <w:proofErr w:type="spellEnd"/>
-      <w:r>
-        <w:t xml:space="preserve"> significa vaga para desenvolvedor </w:t>
-      </w:r>
-      <w:proofErr w:type="spellStart"/>
+        <w:t>client-side</w:t>
+      </w:r>
+      <w:r>
+        <w:rPr>
+          <w:b/>
+          <w:bCs/>
+        </w:rPr>
+        <w:t xml:space="preserve">, </w:t>
+      </w:r>
+      <w:r>
+        <w:t>ou seja, um desenvolvedor que desenvolve para o cliente usando tecnologias como HTML, CSS, JS.</w:t>
+      </w:r>
+      <w:r>
+        <w:t xml:space="preserve"> Ele deve entender um pouco sobre dsign, psicologia das cores, e experiência do usuário. Por outro lado, uma vaga para desenvolvedor do lado do servidor: </w:t>
+      </w:r>
       <w:r>
         <w:rPr>
           <w:b/>
           <w:bCs/>
           <w:highlight w:val="yellow"/>
         </w:rPr>
-        <w:t>client-side</w:t>
-      </w:r>
-      <w:proofErr w:type="spellEnd"/>
-      <w:r>
-        <w:rPr>
-          <w:b/>
-          <w:bCs/>
-        </w:rPr>
-        <w:t xml:space="preserve">, </w:t>
-      </w:r>
-      <w:r>
-        <w:t>ou seja, um desenvolvedor que desenvolve para o cliente usando tecnologias como HTML, CSS, JS.</w:t>
-      </w:r>
-      <w:r>
-        <w:t xml:space="preserve"> Ele deve entender um pouco sobre </w:t>
-      </w:r>
-      <w:proofErr w:type="spellStart"/>
-      <w:r>
-        <w:t>dsign</w:t>
-      </w:r>
-      <w:proofErr w:type="spellEnd"/>
-      <w:r>
-        <w:t xml:space="preserve">, psicologia das cores, e experiência do usuário. Por outro lado, uma vaga para desenvolvedor do lado do servidor: </w:t>
+        <w:t>server-side</w:t>
+      </w:r>
+      <w:r>
+        <w:t xml:space="preserve"> é uma vaga de </w:t>
       </w:r>
       <w:r>
         <w:rPr>
@@ -2520,31 +1877,8 @@
           <w:bCs/>
           <w:highlight w:val="yellow"/>
         </w:rPr>
-        <w:t>server-</w:t>
-      </w:r>
-      <w:proofErr w:type="spellStart"/>
-      <w:r>
-        <w:rPr>
-          <w:b/>
-          <w:bCs/>
-          <w:highlight w:val="yellow"/>
-        </w:rPr>
-        <w:t>side</w:t>
-      </w:r>
-      <w:proofErr w:type="spellEnd"/>
-      <w:r>
-        <w:t xml:space="preserve"> é uma vaga de </w:t>
-      </w:r>
-      <w:proofErr w:type="spellStart"/>
-      <w:r>
-        <w:rPr>
-          <w:b/>
-          <w:bCs/>
-          <w:highlight w:val="yellow"/>
-        </w:rPr>
         <w:t>back-end</w:t>
       </w:r>
-      <w:proofErr w:type="spellEnd"/>
       <w:r>
         <w:rPr>
           <w:b/>
@@ -2559,23 +1893,7 @@
         <w:t xml:space="preserve"> preocupadas com o funcionamento do servidor</w:t>
       </w:r>
       <w:r>
-        <w:t xml:space="preserve"> como (</w:t>
-      </w:r>
-      <w:proofErr w:type="spellStart"/>
-      <w:r>
-        <w:t>php</w:t>
-      </w:r>
-      <w:proofErr w:type="spellEnd"/>
-      <w:r>
-        <w:t xml:space="preserve">, JS – Node-JS, c#, Python, Ruby, </w:t>
-      </w:r>
-      <w:proofErr w:type="spellStart"/>
-      <w:r>
-        <w:t>Jaba</w:t>
-      </w:r>
-      <w:proofErr w:type="spellEnd"/>
-      <w:r>
-        <w:t>).</w:t>
+        <w:t xml:space="preserve"> como (php, JS – Node-JS, c#, Python, Ruby, Jaba).</w:t>
       </w:r>
     </w:p>
     <w:p>
@@ -2593,31 +1911,7 @@
         <w:t xml:space="preserve">*Funcionamento: </w:t>
       </w:r>
       <w:r>
-        <w:t xml:space="preserve">Cliente entra no site (requisição p/ servidor) &gt; </w:t>
-      </w:r>
-      <w:proofErr w:type="spellStart"/>
-      <w:r>
-        <w:t>php</w:t>
-      </w:r>
-      <w:proofErr w:type="spellEnd"/>
-      <w:r>
-        <w:t xml:space="preserve"> busca num grande banco de dados do servidor &gt; </w:t>
-      </w:r>
-      <w:proofErr w:type="spellStart"/>
-      <w:r>
-        <w:t>php</w:t>
-      </w:r>
-      <w:proofErr w:type="spellEnd"/>
-      <w:r>
-        <w:t xml:space="preserve"> gera </w:t>
-      </w:r>
-      <w:proofErr w:type="gramStart"/>
-      <w:r>
-        <w:t>um página</w:t>
-      </w:r>
-      <w:proofErr w:type="gramEnd"/>
-      <w:r>
-        <w:t xml:space="preserve"> HTML com informações &gt; Manda HTML, CSS, JS p/ cliente &gt; Cliente vê na tela.</w:t>
+        <w:t>Cliente entra no site (requisição p/ servidor) &gt; php busca num grande banco de dados do servidor &gt; php gera um página HTML com informações &gt; Manda HTML, CSS, JS p/ cliente &gt; Cliente vê na tela.</w:t>
       </w:r>
     </w:p>
     <w:p>
@@ -2642,23 +1936,7 @@
           <w:b/>
           <w:bCs/>
         </w:rPr>
-        <w:t xml:space="preserve">Full </w:t>
-      </w:r>
-      <w:proofErr w:type="spellStart"/>
-      <w:r>
-        <w:rPr>
-          <w:b/>
-          <w:bCs/>
-        </w:rPr>
-        <w:t>stack</w:t>
-      </w:r>
-      <w:proofErr w:type="spellEnd"/>
-      <w:r>
-        <w:rPr>
-          <w:b/>
-          <w:bCs/>
-        </w:rPr>
-        <w:t xml:space="preserve">: </w:t>
+        <w:t xml:space="preserve">Full stack: </w:t>
       </w:r>
       <w:r>
         <w:t>Atua nas duas áreas.</w:t>
@@ -2702,39 +1980,7 @@
         <w:t xml:space="preserve">funcionalidade </w:t>
       </w:r>
       <w:r>
-        <w:t xml:space="preserve">de cada </w:t>
-      </w:r>
-      <w:proofErr w:type="spellStart"/>
-      <w:r>
-        <w:t>tag</w:t>
-      </w:r>
-      <w:proofErr w:type="spellEnd"/>
-      <w:r>
-        <w:t xml:space="preserve">, ou seja, cada </w:t>
-      </w:r>
-      <w:proofErr w:type="spellStart"/>
-      <w:r>
-        <w:t>tag</w:t>
-      </w:r>
-      <w:proofErr w:type="spellEnd"/>
-      <w:r>
-        <w:t xml:space="preserve"> possui um modo de mostrar (display) seu conteúdo no navegador. Por exemplo algumas </w:t>
-      </w:r>
-      <w:proofErr w:type="spellStart"/>
-      <w:r>
-        <w:t>tags</w:t>
-      </w:r>
-      <w:proofErr w:type="spellEnd"/>
-      <w:r>
-        <w:t xml:space="preserve"> pulam linha automaticamente, outras não. Algumas </w:t>
-      </w:r>
-      <w:proofErr w:type="spellStart"/>
-      <w:r>
-        <w:t>tags</w:t>
-      </w:r>
-      <w:proofErr w:type="spellEnd"/>
-      <w:r>
-        <w:t xml:space="preserve"> apresentam o texto um pouco maior ou menor, outras colocam funcionalidade de “negrito” &lt;b&gt;, outras marcam que determinado conteúdo é um artigo ou uma seção.</w:t>
+        <w:t>de cada tag, ou seja, cada tag possui um modo de mostrar (display) seu conteúdo no navegador. Por exemplo algumas tags pulam linha automaticamente, outras não. Algumas tags apresentam o texto um pouco maior ou menor, outras colocam funcionalidade de “negrito” &lt;b&gt;, outras marcam que determinado conteúdo é um artigo ou uma seção.</w:t>
       </w:r>
     </w:p>
     <w:p>
@@ -2752,53 +1998,8 @@
         <w:t xml:space="preserve">Nunca </w:t>
       </w:r>
       <w:r>
-        <w:t>use &lt;</w:t>
-      </w:r>
-      <w:proofErr w:type="spellStart"/>
-      <w:r>
-        <w:t>br</w:t>
-      </w:r>
-      <w:proofErr w:type="spellEnd"/>
-      <w:r>
-        <w:t>&gt;&lt;</w:t>
-      </w:r>
-      <w:proofErr w:type="spellStart"/>
-      <w:r>
-        <w:t>br</w:t>
-      </w:r>
-      <w:proofErr w:type="spellEnd"/>
-      <w:r>
-        <w:t>&gt;&lt;</w:t>
-      </w:r>
-      <w:proofErr w:type="spellStart"/>
-      <w:r>
-        <w:t>br</w:t>
-      </w:r>
-      <w:proofErr w:type="spellEnd"/>
-      <w:r>
-        <w:t>&gt;&lt;</w:t>
-      </w:r>
-      <w:proofErr w:type="spellStart"/>
-      <w:r>
-        <w:t>br</w:t>
-      </w:r>
-      <w:proofErr w:type="spellEnd"/>
-      <w:r>
-        <w:t>&gt;&lt;</w:t>
-      </w:r>
-      <w:proofErr w:type="spellStart"/>
-      <w:r>
-        <w:t>br</w:t>
-      </w:r>
-      <w:proofErr w:type="spellEnd"/>
-      <w:r>
-        <w:t xml:space="preserve">&gt; em desenvolvimento profissional.  Deixe o layout e espalhamentos por conta do </w:t>
-      </w:r>
-      <w:proofErr w:type="spellStart"/>
-      <w:r>
-        <w:t>css</w:t>
-      </w:r>
-      <w:proofErr w:type="spellEnd"/>
+        <w:t>use &lt;br&gt;&lt;br&gt;&lt;br&gt;&lt;br&gt;&lt;br&gt; em desenvolvimento profissional.  Deixe o layout e espalhamentos por conta do css</w:t>
+      </w:r>
       <w:r>
         <w:t>.</w:t>
       </w:r>
@@ -2822,6 +2023,7 @@
         <w:rPr>
           <w:b/>
           <w:bCs/>
+          <w:noProof/>
           <w:highlight w:val="yellow"/>
         </w:rPr>
         <w:drawing>
@@ -2878,23 +2080,7 @@
         <w:t xml:space="preserve">Formatos de imagem para Web: </w:t>
       </w:r>
       <w:r>
-        <w:t>Qual formato de imagem devo usar para web? (.</w:t>
-      </w:r>
-      <w:proofErr w:type="spellStart"/>
-      <w:r>
-        <w:t>jpg</w:t>
-      </w:r>
-      <w:proofErr w:type="spellEnd"/>
-      <w:r>
-        <w:t>; .png; .gif; .</w:t>
-      </w:r>
-      <w:proofErr w:type="spellStart"/>
-      <w:r>
-        <w:t>tif</w:t>
-      </w:r>
-      <w:proofErr w:type="spellEnd"/>
-      <w:r>
-        <w:t xml:space="preserve">;). A resposta é: depende. O melhor formato para </w:t>
+        <w:t xml:space="preserve">Qual formato de imagem devo usar para web? (.jpg; .png; .gif; .tif;). A resposta é: depende. O melhor formato para </w:t>
       </w:r>
       <w:r>
         <w:rPr>
@@ -2911,70 +2097,29 @@
         <w:t>compactação</w:t>
       </w:r>
       <w:r>
-        <w:t xml:space="preserve"> (redução do tamanho do arquivo) é .</w:t>
-      </w:r>
-      <w:proofErr w:type="spellStart"/>
-      <w:r>
-        <w:t>jpg</w:t>
-      </w:r>
-      <w:proofErr w:type="spellEnd"/>
-      <w:r>
-        <w:t>;</w:t>
-      </w:r>
-      <w:r>
-        <w:t xml:space="preserve"> (</w:t>
-      </w:r>
-      <w:proofErr w:type="spellStart"/>
-      <w:r>
-        <w:t>cirado</w:t>
-      </w:r>
-      <w:proofErr w:type="spellEnd"/>
-      <w:r>
-        <w:t xml:space="preserve"> pelo W3C)</w:t>
+        <w:t xml:space="preserve"> (redução do tamanho do arquivo) é .jpg;</w:t>
+      </w:r>
+      <w:r>
+        <w:t xml:space="preserve"> (cirado pelo W3C)</w:t>
       </w:r>
       <w:r>
         <w:t>, mas que não permite transparência</w:t>
       </w:r>
       <w:r>
-        <w:t>. O .gif; é um formato que permite transparência e animação. O formato .png; permite transparência, mas não tem a mesma compactação alta do .</w:t>
-      </w:r>
-      <w:proofErr w:type="spellStart"/>
-      <w:r>
-        <w:t>jpg</w:t>
-      </w:r>
-      <w:proofErr w:type="spellEnd"/>
-      <w:r>
-        <w:t>.</w:t>
+        <w:t>. O .gif; é um formato que permite transparência e animação. O formato .png; permite transparência, mas não tem a mesma compactação alta do .jpg.</w:t>
       </w:r>
       <w:r>
         <w:t xml:space="preserve"> </w:t>
       </w:r>
-      <w:proofErr w:type="spellStart"/>
-      <w:r>
-        <w:rPr>
-          <w:b/>
-          <w:bCs/>
-        </w:rPr>
-        <w:t>Obs</w:t>
-      </w:r>
-      <w:proofErr w:type="spellEnd"/>
-      <w:r>
-        <w:rPr>
-          <w:b/>
-          <w:bCs/>
-        </w:rPr>
-        <w:t xml:space="preserve">: </w:t>
-      </w:r>
-      <w:r>
-        <w:t>na maioria das vezes para imagens de alta qualidade e tamanho é necessário usar o .</w:t>
-      </w:r>
-      <w:proofErr w:type="spellStart"/>
-      <w:r>
-        <w:t>jpg</w:t>
-      </w:r>
-      <w:proofErr w:type="spellEnd"/>
-      <w:r>
-        <w:t>; pois se uma imagem tiver 20MB não há 3g que consiga carregar.</w:t>
+      <w:r>
+        <w:rPr>
+          <w:b/>
+          <w:bCs/>
+        </w:rPr>
+        <w:t xml:space="preserve">Obs: </w:t>
+      </w:r>
+      <w:r>
+        <w:t>na maioria das vezes para imagens de alta qualidade e tamanho é necessário usar o .jpg; pois se uma imagem tiver 20MB não há 3g que consiga carregar.</w:t>
       </w:r>
     </w:p>
     <w:p>
@@ -3017,13 +2162,8 @@
         <w:t xml:space="preserve">Background: </w:t>
       </w:r>
       <w:r>
-        <w:t>.</w:t>
-      </w:r>
-      <w:proofErr w:type="spellStart"/>
-      <w:r>
-        <w:t>jpg</w:t>
-      </w:r>
-      <w:proofErr w:type="spellEnd"/>
+        <w:t>.jpg</w:t>
+      </w:r>
       <w:r>
         <w:t xml:space="preserve"> </w:t>
       </w:r>
@@ -3115,23 +2255,7 @@
         <w:tab/>
       </w:r>
       <w:r>
-        <w:t xml:space="preserve">tamanho para uma imagem é de </w:t>
-      </w:r>
-      <w:proofErr w:type="gramStart"/>
-      <w:r>
-        <w:t>1200  até</w:t>
-      </w:r>
-      <w:proofErr w:type="gramEnd"/>
-      <w:r>
-        <w:t xml:space="preserve"> 1500 </w:t>
-      </w:r>
-      <w:proofErr w:type="spellStart"/>
-      <w:r>
-        <w:t>px</w:t>
-      </w:r>
-      <w:proofErr w:type="spellEnd"/>
-      <w:r>
-        <w:t xml:space="preserve"> de </w:t>
+        <w:t xml:space="preserve">tamanho para uma imagem é de 1200  até 1500 px de </w:t>
       </w:r>
       <w:r>
         <w:rPr>
@@ -3160,7 +2284,6 @@
       <w:r>
         <w:t xml:space="preserve">Um programa gratuito que pode ser usado para fazer isso é o </w:t>
       </w:r>
-      <w:proofErr w:type="spellStart"/>
       <w:r>
         <w:rPr>
           <w:b/>
@@ -3168,7 +2291,6 @@
         </w:rPr>
         <w:t>Gimp</w:t>
       </w:r>
-      <w:proofErr w:type="spellEnd"/>
       <w:r>
         <w:rPr>
           <w:b/>
@@ -3246,32 +2368,15 @@
       <w:r>
         <w:t>*</w:t>
       </w:r>
-      <w:proofErr w:type="spellStart"/>
-      <w:r>
-        <w:rPr>
-          <w:b/>
-          <w:bCs/>
-        </w:rPr>
-        <w:t>Pq</w:t>
-      </w:r>
-      <w:proofErr w:type="spellEnd"/>
-      <w:r>
-        <w:rPr>
-          <w:b/>
-          <w:bCs/>
-        </w:rPr>
-        <w:t xml:space="preserve"> é tão importante reduzir o tamanho da imagem: </w:t>
-      </w:r>
-      <w:r>
-        <w:t xml:space="preserve">O </w:t>
-      </w:r>
-      <w:proofErr w:type="spellStart"/>
-      <w:r>
-        <w:t>css</w:t>
-      </w:r>
-      <w:proofErr w:type="spellEnd"/>
-      <w:r>
-        <w:t xml:space="preserve"> também pode reduzir o tamanho da imagem, no entanto, o peso da imagem continua o do original (do arquivo buscado pelo HTML), então esse redimensionamento de imagem deve ser feito antes de subir a imagem para o site com HTML.</w:t>
+      <w:r>
+        <w:rPr>
+          <w:b/>
+          <w:bCs/>
+        </w:rPr>
+        <w:t xml:space="preserve">Pq é tão importante reduzir o tamanho da imagem: </w:t>
+      </w:r>
+      <w:r>
+        <w:t>O css também pode reduzir o tamanho da imagem, no entanto, o peso da imagem continua o do original (do arquivo buscado pelo HTML), então esse redimensionamento de imagem deve ser feito antes de subir a imagem para o site com HTML.</w:t>
       </w:r>
       <w:r>
         <w:t xml:space="preserve"> Arquivos pesados deixam os sites lentos e sites lentos não aparecem no Google com a mesma facilidade (é como se o algoritmo do Google punisse a entrega de um site pesado).</w:t>
@@ -3294,15 +2399,7 @@
         <w:t xml:space="preserve">Carga de imagens com HTML5: </w:t>
       </w:r>
       <w:r>
-        <w:t xml:space="preserve">Para carregar imagens primeiro já escolha com antecedência o tamanho e dimensionamento de imagens, se a imagem original full for 1200px por 1200px e com sobra de pixels transparentes, use ferramentas no </w:t>
-      </w:r>
-      <w:proofErr w:type="spellStart"/>
-      <w:r>
-        <w:t>Gimp</w:t>
-      </w:r>
-      <w:proofErr w:type="spellEnd"/>
-      <w:r>
-        <w:t xml:space="preserve"> ou P</w:t>
+        <w:t>Para carregar imagens primeiro já escolha com antecedência o tamanho e dimensionamento de imagens, se a imagem original full for 1200px por 1200px e com sobra de pixels transparentes, use ferramentas no Gimp ou P</w:t>
       </w:r>
       <w:r>
         <w:t xml:space="preserve">hotoshop para cortar espaços em vazio e redimensionar imagem, por exemplo, para 185px para 185px. </w:t>
@@ -3331,15 +2428,7 @@
         <w:t xml:space="preserve">Pastas, subpastas e URLS externas: </w:t>
       </w:r>
       <w:r>
-        <w:t xml:space="preserve">Podemos pegar a fonte de uma imagem de diversas maneiras. Na própria pasta junto com index.html (não recomendado), em uma subpasta </w:t>
-      </w:r>
-      <w:proofErr w:type="spellStart"/>
-      <w:r>
-        <w:t>img</w:t>
-      </w:r>
-      <w:proofErr w:type="spellEnd"/>
-      <w:r>
-        <w:t xml:space="preserve"> (recomendado), e de uma URL externa com o “carregar endereço da imagem” (não recomendado pois qualquer alteração no servidor fonte dessa imagem vai impactar o carregamento dela em nosso site).</w:t>
+        <w:t>Podemos pegar a fonte de uma imagem de diversas maneiras. Na própria pasta junto com index.html (não recomendado), em uma subpasta img (recomendado), e de uma URL externa com o “carregar endereço da imagem” (não recomendado pois qualquer alteração no servidor fonte dessa imagem vai impactar o carregamento dela em nosso site).</w:t>
       </w:r>
     </w:p>
     <w:p>
@@ -3436,53 +2525,16 @@
         </w:drawing>
       </w:r>
       <w:r>
-        <w:t>&lt;Picture&gt; + &lt;</w:t>
-      </w:r>
-      <w:proofErr w:type="spellStart"/>
-      <w:r>
-        <w:t>source</w:t>
-      </w:r>
-      <w:proofErr w:type="spellEnd"/>
-      <w:r>
-        <w:t>&gt; permite criar imagens dinâmicas que se lê: &lt;</w:t>
-      </w:r>
-      <w:proofErr w:type="spellStart"/>
-      <w:r>
-        <w:t>img</w:t>
-      </w:r>
-      <w:proofErr w:type="spellEnd"/>
-      <w:r>
-        <w:t xml:space="preserve">&gt; carregue a imagem 1000px, </w:t>
-      </w:r>
-      <w:r>
-        <w:t>&lt;</w:t>
-      </w:r>
-      <w:proofErr w:type="spellStart"/>
-      <w:r>
-        <w:t>source</w:t>
-      </w:r>
-      <w:proofErr w:type="spellEnd"/>
-      <w:proofErr w:type="gramStart"/>
-      <w:r>
-        <w:t>&gt;</w:t>
-      </w:r>
-      <w:proofErr w:type="gramEnd"/>
-      <w:r>
-        <w:t xml:space="preserve"> </w:t>
+        <w:t xml:space="preserve">&lt;Picture&gt; + &lt;source&gt; permite criar imagens dinâmicas que se lê: &lt;img&gt; carregue a imagem 1000px, </w:t>
+      </w:r>
+      <w:r>
+        <w:t xml:space="preserve">&lt;source&gt; </w:t>
       </w:r>
       <w:r>
         <w:t>mas para largura máxima de até 1030px carregue a imagem de 700px</w:t>
       </w:r>
       <w:r>
-        <w:t>. Com o &lt;</w:t>
-      </w:r>
-      <w:proofErr w:type="spellStart"/>
-      <w:r>
-        <w:t>source</w:t>
-      </w:r>
-      <w:proofErr w:type="spellEnd"/>
-      <w:r>
-        <w:t>&gt; mais de cima ainda: para largura máxima de até 730px carregue a imagem de 300px.</w:t>
+        <w:t>. Com o &lt;source&gt; mais de cima ainda: para largura máxima de até 730px carregue a imagem de 300px.</w:t>
       </w:r>
     </w:p>
     <w:p>
@@ -3493,21 +2545,12 @@
         <w:tab/>
         <w:t xml:space="preserve">Essa ferramenta é muito importante para </w:t>
       </w:r>
-      <w:proofErr w:type="spellStart"/>
-      <w:r>
-        <w:rPr>
-          <w:b/>
-          <w:bCs/>
-        </w:rPr>
-        <w:t>bounce</w:t>
-      </w:r>
-      <w:proofErr w:type="spellEnd"/>
-      <w:r>
-        <w:rPr>
-          <w:b/>
-          <w:bCs/>
-        </w:rPr>
-        <w:t xml:space="preserve"> rate “taxa de rejeição” </w:t>
+      <w:r>
+        <w:rPr>
+          <w:b/>
+          <w:bCs/>
+        </w:rPr>
+        <w:t xml:space="preserve">bounce rate “taxa de rejeição” </w:t>
       </w:r>
       <w:r>
         <w:t>do usuário.</w:t>
@@ -3549,101 +2592,58 @@
         </w:rPr>
         <w:t>*</w:t>
       </w:r>
-      <w:proofErr w:type="spellStart"/>
-      <w:r>
-        <w:rPr>
-          <w:b/>
-          <w:bCs/>
-        </w:rPr>
-        <w:t>FavIcon</w:t>
-      </w:r>
-      <w:proofErr w:type="spellEnd"/>
-      <w:r>
-        <w:rPr>
-          <w:b/>
-          <w:bCs/>
-        </w:rPr>
-        <w:t xml:space="preserve">: </w:t>
-      </w:r>
-      <w:r>
-        <w:t>É a imagem de ícone que fica na aba do navegador junto com o nome do site (de preferência usar extensão .</w:t>
-      </w:r>
-      <w:proofErr w:type="spellStart"/>
-      <w:r>
-        <w:t>ico</w:t>
-      </w:r>
-      <w:proofErr w:type="spellEnd"/>
-      <w:r>
-        <w:t>).</w:t>
+      <w:r>
+        <w:rPr>
+          <w:b/>
+          <w:bCs/>
+        </w:rPr>
+        <w:t xml:space="preserve">FavIcon: </w:t>
+      </w:r>
+      <w:r>
+        <w:t>É a imagem de ícone que fica na aba do navegador junto com o nome do site (de preferência usar extensão .ico).</w:t>
+      </w:r>
+      <w:r>
+        <w:t xml:space="preserve"> Obs: para criar, transformar um .png em .ico pode-se usar o favicon.io (site que transforma).</w:t>
+      </w:r>
+    </w:p>
+    <w:p>
+      <w:pPr>
+        <w:jc w:val="both"/>
+      </w:pPr>
+    </w:p>
+    <w:p>
+      <w:pPr>
+        <w:jc w:val="both"/>
+      </w:pPr>
+      <w:r>
+        <w:rPr>
+          <w:b/>
+          <w:bCs/>
+        </w:rPr>
+        <w:t xml:space="preserve">Títulos e suas hierarquias: </w:t>
+      </w:r>
+      <w:r>
+        <w:t>h1; h2; h3; h4; h5; h6; São hierarquias de importância dentro dos títulos de um site. H1 só devemos ter 1 por página.</w:t>
       </w:r>
       <w:r>
         <w:t xml:space="preserve"> </w:t>
       </w:r>
-      <w:proofErr w:type="spellStart"/>
-      <w:r>
-        <w:t>Obs</w:t>
-      </w:r>
-      <w:proofErr w:type="spellEnd"/>
-      <w:r>
-        <w:t>: para criar, transformar um .png em .</w:t>
-      </w:r>
-      <w:proofErr w:type="spellStart"/>
-      <w:r>
-        <w:t>ico</w:t>
-      </w:r>
-      <w:proofErr w:type="spellEnd"/>
-      <w:r>
-        <w:t xml:space="preserve"> pode-se usar o favicon.io (site que transforma).</w:t>
-      </w:r>
-    </w:p>
-    <w:p>
-      <w:pPr>
-        <w:jc w:val="both"/>
-      </w:pPr>
-    </w:p>
-    <w:p>
-      <w:pPr>
-        <w:jc w:val="both"/>
-      </w:pPr>
-      <w:r>
-        <w:rPr>
-          <w:b/>
-          <w:bCs/>
-        </w:rPr>
-        <w:t xml:space="preserve">Títulos e suas hierarquias: </w:t>
-      </w:r>
-      <w:r>
-        <w:t>h1; h2; h3; h4; h5; h6; São hierarquias de importância dentro dos títulos de um site. H1 só devemos ter 1 por página.</w:t>
-      </w:r>
-      <w:r>
+      <w:r>
+        <w:rPr>
+          <w:b/>
+          <w:bCs/>
+        </w:rPr>
+        <w:t>Shortcuts</w:t>
+      </w:r>
+      <w:r>
+        <w:rPr>
+          <w:b/>
+          <w:bCs/>
+        </w:rPr>
         <w:t xml:space="preserve"> </w:t>
       </w:r>
-      <w:proofErr w:type="spellStart"/>
-      <w:r>
-        <w:rPr>
-          <w:b/>
-          <w:bCs/>
-        </w:rPr>
-        <w:t>Shortcuts</w:t>
-      </w:r>
-      <w:proofErr w:type="spellEnd"/>
-      <w:r>
-        <w:rPr>
-          <w:b/>
-          <w:bCs/>
-        </w:rPr>
-        <w:t xml:space="preserve"> </w:t>
-      </w:r>
-      <w:r>
-        <w:t xml:space="preserve">para escrever a imagem a baixo no </w:t>
-      </w:r>
-      <w:proofErr w:type="spellStart"/>
-      <w:r>
-        <w:t>VSCode</w:t>
-      </w:r>
-      <w:proofErr w:type="spellEnd"/>
-      <w:r>
-        <w:t xml:space="preserve"> com h1 até h4 </w:t>
+      <w:r>
+        <w:t xml:space="preserve">para escrever a imagem a baixo no VSCode com h1 até h4 </w:t>
       </w:r>
       <w:r>
         <w:sym w:font="Wingdings" w:char="F0E0"/>
@@ -3652,15 +2652,7 @@
         <w:t xml:space="preserve"> h1+</w:t>
       </w:r>
       <w:r>
-        <w:t>(h2(h3*4+h4*2</w:t>
-      </w:r>
-      <w:proofErr w:type="gramStart"/>
-      <w:r>
-        <w:t>))*</w:t>
-      </w:r>
-      <w:proofErr w:type="gramEnd"/>
-      <w:r>
-        <w:t>2</w:t>
+        <w:t>(h2(h3*4+h4*2))*2</w:t>
       </w:r>
       <w:r>
         <w:t xml:space="preserve"> </w:t>
@@ -3851,15 +2843,7 @@
         <w:t xml:space="preserve"> HTML5 não se foca na forma (como o texto ou o resultado </w:t>
       </w:r>
       <w:r>
-        <w:t xml:space="preserve">aparecerá no </w:t>
-      </w:r>
-      <w:proofErr w:type="spellStart"/>
-      <w:r>
-        <w:t>viewport</w:t>
-      </w:r>
-      <w:proofErr w:type="spellEnd"/>
-      <w:r>
-        <w:t xml:space="preserve">), HTML5 se foca na semântica ou significado. </w:t>
+        <w:t xml:space="preserve">aparecerá no viewport), HTML5 se foca na semântica ou significado. </w:t>
       </w:r>
       <w:r>
         <w:rPr>
@@ -3896,15 +2880,7 @@
         <w:t>&lt;Strong&gt;</w:t>
       </w:r>
       <w:r>
-        <w:t xml:space="preserve"> (leitores de tela </w:t>
-      </w:r>
-      <w:proofErr w:type="spellStart"/>
-      <w:r>
-        <w:t>lêem</w:t>
-      </w:r>
-      <w:proofErr w:type="spellEnd"/>
-      <w:r>
-        <w:t xml:space="preserve"> com mais ênfase). Podemos também destacar o texto usando </w:t>
+        <w:t xml:space="preserve"> (leitores de tela lêem com mais ênfase). Podemos também destacar o texto usando </w:t>
       </w:r>
       <w:r>
         <w:rPr>
@@ -3974,20 +2950,38 @@
         <w:t xml:space="preserve">*Dica: </w:t>
       </w:r>
       <w:r>
-        <w:t xml:space="preserve">segundo a W3C </w:t>
-      </w:r>
-      <w:proofErr w:type="gramStart"/>
-      <w:r>
-        <w:t xml:space="preserve">-  </w:t>
-      </w:r>
-      <w:r>
-        <w:rPr>
-          <w:b/>
-          <w:bCs/>
-        </w:rPr>
-        <w:t>World</w:t>
-      </w:r>
-      <w:proofErr w:type="gramEnd"/>
+        <w:t xml:space="preserve">segundo a W3C -  </w:t>
+      </w:r>
+      <w:r>
+        <w:rPr>
+          <w:b/>
+          <w:bCs/>
+        </w:rPr>
+        <w:t xml:space="preserve">World Wide Web Consortium </w:t>
+      </w:r>
+      <w:r>
+        <w:t xml:space="preserve">que é a principal organização de padronização da World Wide Web devemos usar a </w:t>
+      </w:r>
+      <w:r>
+        <w:rPr>
+          <w:b/>
+          <w:bCs/>
+        </w:rPr>
+        <w:t xml:space="preserve">HTML </w:t>
+      </w:r>
+      <w:r>
+        <w:t xml:space="preserve">para </w:t>
+      </w:r>
+      <w:r>
+        <w:rPr>
+          <w:b/>
+          <w:bCs/>
+        </w:rPr>
+        <w:t>semântica</w:t>
+      </w:r>
+      <w:r>
+        <w:t xml:space="preserve"> (significado)</w:t>
+      </w:r>
       <w:r>
         <w:rPr>
           <w:b/>
@@ -3995,39 +2989,15 @@
         </w:rPr>
         <w:t xml:space="preserve"> </w:t>
       </w:r>
-      <w:proofErr w:type="spellStart"/>
-      <w:r>
-        <w:rPr>
-          <w:b/>
-          <w:bCs/>
-        </w:rPr>
-        <w:t>Wide</w:t>
-      </w:r>
-      <w:proofErr w:type="spellEnd"/>
-      <w:r>
-        <w:rPr>
-          <w:b/>
-          <w:bCs/>
-        </w:rPr>
-        <w:t xml:space="preserve"> Web Consortium </w:t>
-      </w:r>
-      <w:r>
-        <w:t xml:space="preserve">que é a principal organização de padronização da World </w:t>
-      </w:r>
-      <w:proofErr w:type="spellStart"/>
-      <w:r>
-        <w:t>Wide</w:t>
-      </w:r>
-      <w:proofErr w:type="spellEnd"/>
-      <w:r>
-        <w:t xml:space="preserve"> Web devemos usar a </w:t>
-      </w:r>
-      <w:r>
-        <w:rPr>
-          <w:b/>
-          <w:bCs/>
-        </w:rPr>
-        <w:t xml:space="preserve">HTML </w:t>
+      <w:r>
+        <w:t xml:space="preserve">e a </w:t>
+      </w:r>
+      <w:r>
+        <w:rPr>
+          <w:b/>
+          <w:bCs/>
+        </w:rPr>
+        <w:t xml:space="preserve">CSS </w:t>
       </w:r>
       <w:r>
         <w:t xml:space="preserve">para </w:t>
@@ -4037,10 +3007,90 @@
           <w:b/>
           <w:bCs/>
         </w:rPr>
-        <w:t>semântica</w:t>
-      </w:r>
-      <w:r>
-        <w:t xml:space="preserve"> (significado)</w:t>
+        <w:t>forma</w:t>
+      </w:r>
+      <w:r>
+        <w:t xml:space="preserve"> (estilização).</w:t>
+      </w:r>
+      <w:r>
+        <w:t xml:space="preserve"> O grande objetivo da W3C é dar acessibilidade e compatibilidade entre diferentes plataformas e dispositivos.</w:t>
+      </w:r>
+      <w:r>
+        <w:t xml:space="preserve"> Portanto é inteligente usar </w:t>
+      </w:r>
+      <w:r>
+        <w:rPr>
+          <w:b/>
+          <w:bCs/>
+        </w:rPr>
+        <w:t xml:space="preserve">&lt;Strong&gt; </w:t>
+      </w:r>
+      <w:r>
+        <w:t xml:space="preserve">e </w:t>
+      </w:r>
+      <w:r>
+        <w:rPr>
+          <w:b/>
+          <w:bCs/>
+        </w:rPr>
+        <w:t xml:space="preserve">&lt;em&gt; </w:t>
+      </w:r>
+      <w:r>
+        <w:t>no lugar de &lt;b&gt; e &lt;i&gt;.</w:t>
+      </w:r>
+    </w:p>
+    <w:p>
+      <w:pPr>
+        <w:jc w:val="both"/>
+      </w:pPr>
+      <w:r>
+        <w:tab/>
+      </w:r>
+      <w:r>
+        <w:rPr>
+          <w:b/>
+          <w:bCs/>
+        </w:rPr>
+        <w:t xml:space="preserve">Textos pequenos e grandes com &lt;small&gt; e &lt;big&gt;: </w:t>
+      </w:r>
+      <w:r>
+        <w:t>Teoria é de que textos pequenos estejam relacionado com textos pequenos de contratos por isso ainda não é obsoleta, a tag big está obsoleta.</w:t>
+      </w:r>
+    </w:p>
+    <w:p>
+      <w:pPr>
+        <w:jc w:val="both"/>
+      </w:pPr>
+      <w:r>
+        <w:rPr>
+          <w:b/>
+          <w:bCs/>
+          <w:strike/>
+        </w:rPr>
+        <w:t>Deletado</w:t>
+      </w:r>
+      <w:r>
+        <w:rPr>
+          <w:b/>
+          <w:bCs/>
+        </w:rPr>
+        <w:t xml:space="preserve"> e </w:t>
+      </w:r>
+      <w:r>
+        <w:rPr>
+          <w:b/>
+          <w:bCs/>
+          <w:u w:val="single"/>
+        </w:rPr>
+        <w:t>Inserido</w:t>
+      </w:r>
+      <w:r>
+        <w:rPr>
+          <w:b/>
+          <w:bCs/>
+          <w:u w:val="single"/>
+        </w:rPr>
+        <w:t>:</w:t>
       </w:r>
       <w:r>
         <w:rPr>
@@ -4050,139 +3100,14 @@
         <w:t xml:space="preserve"> </w:t>
       </w:r>
       <w:r>
-        <w:t xml:space="preserve">e a </w:t>
-      </w:r>
-      <w:r>
-        <w:rPr>
-          <w:b/>
-          <w:bCs/>
-        </w:rPr>
-        <w:t xml:space="preserve">CSS </w:t>
-      </w:r>
-      <w:r>
-        <w:t xml:space="preserve">para </w:t>
-      </w:r>
-      <w:r>
-        <w:rPr>
-          <w:b/>
-          <w:bCs/>
-        </w:rPr>
-        <w:t>forma</w:t>
-      </w:r>
-      <w:r>
-        <w:t xml:space="preserve"> (estilização).</w:t>
-      </w:r>
-      <w:r>
-        <w:t xml:space="preserve"> O grande objetivo da W3C é dar acessibilidade e compatibilidade entre diferentes plataformas e dispositivos.</w:t>
-      </w:r>
-      <w:r>
-        <w:t xml:space="preserve"> Portanto é inteligente usar </w:t>
-      </w:r>
-      <w:r>
-        <w:rPr>
-          <w:b/>
-          <w:bCs/>
-        </w:rPr>
-        <w:t xml:space="preserve">&lt;Strong&gt; </w:t>
-      </w:r>
-      <w:r>
-        <w:t xml:space="preserve">e </w:t>
-      </w:r>
-      <w:r>
-        <w:rPr>
-          <w:b/>
-          <w:bCs/>
-        </w:rPr>
-        <w:t xml:space="preserve">&lt;em&gt; </w:t>
-      </w:r>
-      <w:r>
-        <w:t>no lugar de &lt;b&gt; e &lt;i&gt;.</w:t>
-      </w:r>
-    </w:p>
-    <w:p>
-      <w:pPr>
-        <w:jc w:val="both"/>
-      </w:pPr>
-      <w:r>
-        <w:tab/>
-      </w:r>
-      <w:r>
-        <w:rPr>
-          <w:b/>
-          <w:bCs/>
-        </w:rPr>
-        <w:t>Textos pequenos e grandes com &lt;</w:t>
-      </w:r>
-      <w:proofErr w:type="spellStart"/>
-      <w:r>
-        <w:rPr>
-          <w:b/>
-          <w:bCs/>
-        </w:rPr>
-        <w:t>small</w:t>
-      </w:r>
-      <w:proofErr w:type="spellEnd"/>
-      <w:r>
-        <w:rPr>
-          <w:b/>
-          <w:bCs/>
-        </w:rPr>
-        <w:t xml:space="preserve">&gt; e &lt;big&gt;: </w:t>
-      </w:r>
-      <w:r>
-        <w:t xml:space="preserve">Teoria é de que textos pequenos estejam </w:t>
-      </w:r>
-      <w:proofErr w:type="gramStart"/>
-      <w:r>
-        <w:t>relacionado</w:t>
-      </w:r>
-      <w:proofErr w:type="gramEnd"/>
-      <w:r>
-        <w:t xml:space="preserve"> com textos pequenos de contratos por isso ainda não é obsoleta, a </w:t>
-      </w:r>
-      <w:proofErr w:type="spellStart"/>
-      <w:r>
-        <w:t>tag</w:t>
-      </w:r>
-      <w:proofErr w:type="spellEnd"/>
-      <w:r>
-        <w:t xml:space="preserve"> big está obsoleta.</w:t>
-      </w:r>
-    </w:p>
-    <w:p>
-      <w:pPr>
-        <w:jc w:val="both"/>
-      </w:pPr>
-      <w:r>
-        <w:rPr>
-          <w:b/>
-          <w:bCs/>
-          <w:strike/>
-        </w:rPr>
-        <w:t>Deletado</w:t>
-      </w:r>
-      <w:r>
-        <w:rPr>
-          <w:b/>
-          <w:bCs/>
-        </w:rPr>
-        <w:t xml:space="preserve"> e </w:t>
-      </w:r>
-      <w:r>
-        <w:rPr>
-          <w:b/>
-          <w:bCs/>
-          <w:u w:val="single"/>
-        </w:rPr>
-        <w:t>Inserido</w:t>
-      </w:r>
-      <w:r>
-        <w:rPr>
-          <w:b/>
-          <w:bCs/>
-          <w:u w:val="single"/>
-        </w:rPr>
-        <w:t>:</w:t>
+        <w:t xml:space="preserve">Podemos dar o significado de texto deletado com </w:t>
+      </w:r>
+      <w:r>
+        <w:rPr>
+          <w:b/>
+          <w:bCs/>
+        </w:rPr>
+        <w:t>&lt;del&gt;</w:t>
       </w:r>
       <w:r>
         <w:rPr>
@@ -4192,39 +3117,6 @@
         <w:t xml:space="preserve"> </w:t>
       </w:r>
       <w:r>
-        <w:t xml:space="preserve">Podemos dar o significado de texto deletado com </w:t>
-      </w:r>
-      <w:r>
-        <w:rPr>
-          <w:b/>
-          <w:bCs/>
-        </w:rPr>
-        <w:t>&lt;</w:t>
-      </w:r>
-      <w:proofErr w:type="spellStart"/>
-      <w:r>
-        <w:rPr>
-          <w:b/>
-          <w:bCs/>
-        </w:rPr>
-        <w:t>del</w:t>
-      </w:r>
-      <w:proofErr w:type="spellEnd"/>
-      <w:r>
-        <w:rPr>
-          <w:b/>
-          <w:bCs/>
-        </w:rPr>
-        <w:t>&gt;</w:t>
-      </w:r>
-      <w:r>
-        <w:rPr>
-          <w:b/>
-          <w:bCs/>
-        </w:rPr>
-        <w:t xml:space="preserve"> </w:t>
-      </w:r>
-      <w:r>
         <w:t xml:space="preserve">e o significado de texto inserido com </w:t>
       </w:r>
       <w:r>
@@ -4232,34 +3124,10 @@
           <w:b/>
           <w:bCs/>
         </w:rPr>
-        <w:t>&lt;</w:t>
-      </w:r>
-      <w:proofErr w:type="spellStart"/>
-      <w:r>
-        <w:rPr>
-          <w:b/>
-          <w:bCs/>
-        </w:rPr>
-        <w:t>ins</w:t>
-      </w:r>
-      <w:proofErr w:type="spellEnd"/>
-      <w:r>
-        <w:rPr>
-          <w:b/>
-          <w:bCs/>
-        </w:rPr>
-        <w:t xml:space="preserve">&gt;. </w:t>
-      </w:r>
-      <w:r>
-        <w:t xml:space="preserve">A </w:t>
-      </w:r>
-      <w:proofErr w:type="spellStart"/>
-      <w:r>
-        <w:t>tag</w:t>
-      </w:r>
-      <w:proofErr w:type="spellEnd"/>
-      <w:r>
-        <w:t xml:space="preserve"> de forma para fazer o sublinhado é &lt;u&gt;, mas provavelmente ficará obsoleta.</w:t>
+        <w:t xml:space="preserve">&lt;ins&gt;. </w:t>
+      </w:r>
+      <w:r>
+        <w:t>A tag de forma para fazer o sublinhado é &lt;u&gt;, mas provavelmente ficará obsoleta.</w:t>
       </w:r>
     </w:p>
     <w:p>
@@ -4279,15 +3147,7 @@
         <w:t xml:space="preserve">Outras formatações: </w:t>
       </w:r>
       <w:r>
-        <w:t xml:space="preserve">Fontes </w:t>
-      </w:r>
-      <w:proofErr w:type="spellStart"/>
-      <w:r>
-        <w:t>mono-space</w:t>
-      </w:r>
-      <w:proofErr w:type="spellEnd"/>
-      <w:r>
-        <w:t xml:space="preserve"> são fontes com mono espaçamento, a largura de um caractere é igual entre todos os caracteres de uma palavra.</w:t>
+        <w:t>Fontes mono-space são fontes com mono espaçamento, a largura de um caractere é igual entre todos os caracteres de uma palavra.</w:t>
       </w:r>
     </w:p>
     <w:p>
@@ -4357,31 +3217,35 @@
         </w:drawing>
       </w:r>
       <w:r>
-        <w:t xml:space="preserve">Esse comando na </w:t>
-      </w:r>
-      <w:proofErr w:type="spellStart"/>
-      <w:r>
-        <w:t>html</w:t>
-      </w:r>
-      <w:proofErr w:type="spellEnd"/>
-      <w:r>
-        <w:t xml:space="preserve"> &lt;</w:t>
-      </w:r>
-      <w:proofErr w:type="spellStart"/>
-      <w:r>
-        <w:t>code</w:t>
-      </w:r>
-      <w:proofErr w:type="spellEnd"/>
-      <w:r>
-        <w:t xml:space="preserve">&gt; permite escrever textos como se eles fossem códigos, com fonte </w:t>
-      </w:r>
-      <w:proofErr w:type="spellStart"/>
-      <w:r>
+        <w:t>Esse comando na html &lt;code&gt; permite escrever textos como se eles fossem códigos, com fonte mono-space.</w:t>
+      </w:r>
+    </w:p>
+    <w:p>
+      <w:pPr>
+        <w:jc w:val="both"/>
+      </w:pPr>
+      <w:r>
+        <w:tab/>
+      </w:r>
+      <w:r>
+        <w:rPr>
+          <w:b/>
+          <w:bCs/>
+        </w:rPr>
+        <w:t xml:space="preserve">&lt;code&gt;: </w:t>
+      </w:r>
+      <w:r>
+        <w:t xml:space="preserve">Permite colocar a formatação da fonte em </w:t>
+      </w:r>
+      <w:r>
+        <w:rPr>
+          <w:b/>
+          <w:bCs/>
+        </w:rPr>
         <w:t>mono-space</w:t>
       </w:r>
-      <w:proofErr w:type="spellEnd"/>
-      <w:r>
-        <w:t>.</w:t>
+      <w:r>
+        <w:t>, porém tudo na mesma linha como um parágrafo.</w:t>
       </w:r>
     </w:p>
     <w:p>
@@ -4396,38 +3260,52 @@
           <w:b/>
           <w:bCs/>
         </w:rPr>
-        <w:t>&lt;</w:t>
-      </w:r>
-      <w:proofErr w:type="spellStart"/>
-      <w:r>
-        <w:rPr>
-          <w:b/>
-          <w:bCs/>
-        </w:rPr>
-        <w:t>code</w:t>
-      </w:r>
-      <w:proofErr w:type="spellEnd"/>
-      <w:r>
-        <w:rPr>
-          <w:b/>
-          <w:bCs/>
-        </w:rPr>
-        <w:t xml:space="preserve">&gt;: </w:t>
-      </w:r>
-      <w:r>
-        <w:t xml:space="preserve">Permite colocar a formatação da fonte em </w:t>
-      </w:r>
-      <w:proofErr w:type="spellStart"/>
-      <w:r>
-        <w:rPr>
-          <w:b/>
-          <w:bCs/>
-        </w:rPr>
-        <w:t>mono-space</w:t>
-      </w:r>
-      <w:proofErr w:type="spellEnd"/>
-      <w:r>
-        <w:t>, porém tudo na mesma linha como um parágrafo.</w:t>
+        <w:t xml:space="preserve">&lt;pre&gt;: </w:t>
+      </w:r>
+      <w:r>
+        <w:t>Pré formated</w:t>
+      </w:r>
+      <w:r>
+        <w:t xml:space="preserve"> text</w:t>
+      </w:r>
+      <w:r>
+        <w:t xml:space="preserve">, permite </w:t>
+      </w:r>
+      <w:r>
+        <w:t>levar</w:t>
+      </w:r>
+      <w:r>
+        <w:t xml:space="preserve"> a formatação</w:t>
+      </w:r>
+      <w:r>
+        <w:t xml:space="preserve"> usada</w:t>
+      </w:r>
+      <w:r>
+        <w:t xml:space="preserve"> </w:t>
+      </w:r>
+      <w:r>
+        <w:rPr>
+          <w:b/>
+          <w:bCs/>
+        </w:rPr>
+        <w:t>(com espaços – tab</w:t>
+      </w:r>
+      <w:r>
+        <w:rPr>
+          <w:b/>
+          <w:bCs/>
+        </w:rPr>
+        <w:t>, tabulações e quebra de linhas</w:t>
+      </w:r>
+      <w:r>
+        <w:rPr>
+          <w:b/>
+          <w:bCs/>
+        </w:rPr>
+        <w:t>)</w:t>
+      </w:r>
+      <w:r>
+        <w:t>, literalmente igual foi escrito na HTML.</w:t>
       </w:r>
     </w:p>
     <w:p>
@@ -4442,158 +3320,92 @@
           <w:b/>
           <w:bCs/>
         </w:rPr>
-        <w:t>&lt;</w:t>
-      </w:r>
-      <w:proofErr w:type="spellStart"/>
-      <w:r>
-        <w:rPr>
-          <w:b/>
-          <w:bCs/>
-        </w:rPr>
-        <w:t>pre</w:t>
-      </w:r>
-      <w:proofErr w:type="spellEnd"/>
-      <w:r>
-        <w:rPr>
-          <w:b/>
-          <w:bCs/>
-        </w:rPr>
-        <w:t xml:space="preserve">&gt;: </w:t>
-      </w:r>
-      <w:proofErr w:type="spellStart"/>
-      <w:r>
-        <w:t>Pré</w:t>
-      </w:r>
-      <w:proofErr w:type="spellEnd"/>
-      <w:r>
-        <w:t xml:space="preserve"> </w:t>
-      </w:r>
-      <w:proofErr w:type="spellStart"/>
-      <w:r>
-        <w:t>formated</w:t>
-      </w:r>
-      <w:proofErr w:type="spellEnd"/>
-      <w:r>
-        <w:t xml:space="preserve"> </w:t>
-      </w:r>
-      <w:proofErr w:type="spellStart"/>
-      <w:r>
-        <w:t>text</w:t>
-      </w:r>
-      <w:proofErr w:type="spellEnd"/>
-      <w:r>
-        <w:t xml:space="preserve">, permite </w:t>
-      </w:r>
-      <w:r>
-        <w:t>levar</w:t>
-      </w:r>
-      <w:r>
-        <w:t xml:space="preserve"> a formatação</w:t>
-      </w:r>
-      <w:r>
-        <w:t xml:space="preserve"> usada</w:t>
-      </w:r>
-      <w:r>
-        <w:t xml:space="preserve"> </w:t>
-      </w:r>
-      <w:r>
-        <w:rPr>
-          <w:b/>
-          <w:bCs/>
-        </w:rPr>
-        <w:t xml:space="preserve">(com espaços – </w:t>
-      </w:r>
-      <w:proofErr w:type="spellStart"/>
-      <w:r>
-        <w:rPr>
-          <w:b/>
-          <w:bCs/>
-        </w:rPr>
-        <w:t>tab</w:t>
-      </w:r>
-      <w:proofErr w:type="spellEnd"/>
-      <w:r>
-        <w:rPr>
-          <w:b/>
-          <w:bCs/>
-        </w:rPr>
-        <w:t>, tabulações e quebra de linhas</w:t>
-      </w:r>
-      <w:r>
-        <w:rPr>
-          <w:b/>
-          <w:bCs/>
-        </w:rPr>
-        <w:t>)</w:t>
-      </w:r>
-      <w:r>
-        <w:t>, literalmente igual foi escrito na HTML.</w:t>
-      </w:r>
-    </w:p>
-    <w:p>
-      <w:pPr>
-        <w:jc w:val="both"/>
-      </w:pPr>
-      <w:r>
+        <w:t xml:space="preserve">&lt;q&gt;: </w:t>
+      </w:r>
+      <w:r>
+        <w:t>Quotation (citação), é usada para citar (literalmente) termos ditos ou escritos por outras pessoas.</w:t>
+      </w:r>
+    </w:p>
+    <w:p>
+      <w:pPr>
+        <w:jc w:val="both"/>
+      </w:pPr>
+      <w:r>
+        <w:rPr>
+          <w:b/>
+          <w:bCs/>
+        </w:rPr>
         <w:tab/>
-      </w:r>
-      <w:r>
-        <w:rPr>
-          <w:b/>
-          <w:bCs/>
-        </w:rPr>
-        <w:t xml:space="preserve">&lt;q&gt;: </w:t>
-      </w:r>
-      <w:proofErr w:type="spellStart"/>
-      <w:r>
-        <w:t>Quotation</w:t>
-      </w:r>
-      <w:proofErr w:type="spellEnd"/>
-      <w:r>
-        <w:t xml:space="preserve"> (citação), é usada para citar (literalmente) termos ditos ou escritos por outras pessoas.</w:t>
-      </w:r>
-    </w:p>
-    <w:p>
-      <w:pPr>
-        <w:jc w:val="both"/>
-      </w:pPr>
-      <w:r>
-        <w:rPr>
-          <w:b/>
-          <w:bCs/>
-        </w:rPr>
+        <w:t xml:space="preserve">&lt;blockquote&gt;: </w:t>
+      </w:r>
+      <w:r>
+        <w:t xml:space="preserve">É uma citação mais longa </w:t>
+      </w:r>
+      <w:r>
+        <w:t>com deslocamento para lateral esquerda que inclusive aceita o parâmetro cite =”link” onde pode ser colocado o link com autor e/ou site de referência.</w:t>
+      </w:r>
+    </w:p>
+    <w:p>
+      <w:pPr>
+        <w:jc w:val="both"/>
+      </w:pPr>
+      <w:r>
         <w:tab/>
-        <w:t>&lt;</w:t>
-      </w:r>
-      <w:proofErr w:type="spellStart"/>
-      <w:r>
-        <w:rPr>
-          <w:b/>
-          <w:bCs/>
-        </w:rPr>
-        <w:t>blockquote</w:t>
-      </w:r>
-      <w:proofErr w:type="spellEnd"/>
-      <w:r>
-        <w:rPr>
-          <w:b/>
-          <w:bCs/>
-        </w:rPr>
-        <w:t xml:space="preserve">&gt;: </w:t>
-      </w:r>
-      <w:r>
-        <w:t xml:space="preserve">É uma citação mais longa </w:t>
-      </w:r>
-      <w:r>
-        <w:t xml:space="preserve">com deslocamento para lateral esquerda que inclusive aceita o parâmetro cite </w:t>
-      </w:r>
-      <w:proofErr w:type="gramStart"/>
-      <w:r>
-        <w:t>=”link</w:t>
-      </w:r>
-      <w:proofErr w:type="gramEnd"/>
-      <w:r>
-        <w:t>” onde pode ser colocado o link com autor e/ou site de referência.</w:t>
+      </w:r>
+      <w:r>
+        <w:rPr>
+          <w:b/>
+          <w:bCs/>
+        </w:rPr>
+        <w:t xml:space="preserve">&lt;abbr&gt;: </w:t>
+      </w:r>
+      <w:r>
+        <w:t>Abreviations</w:t>
+      </w:r>
+      <w:r>
+        <w:t xml:space="preserve">. Permite colocar explicações sobre o termo que está abreviado com o “hoover” do mouse. Além de ser </w:t>
+      </w:r>
+      <w:r>
+        <w:rPr>
+          <w:b/>
+          <w:bCs/>
+        </w:rPr>
+        <w:t xml:space="preserve">semântica </w:t>
+      </w:r>
+      <w:r>
+        <w:t xml:space="preserve">essa tag deixa a </w:t>
+      </w:r>
+      <w:r>
+        <w:rPr>
+          <w:b/>
+          <w:bCs/>
+        </w:rPr>
+        <w:t xml:space="preserve">experiência </w:t>
+      </w:r>
+      <w:r>
+        <w:t>do usuário mais rica.</w:t>
+      </w:r>
+    </w:p>
+    <w:p>
+      <w:pPr>
+        <w:jc w:val="both"/>
+      </w:pPr>
+    </w:p>
+    <w:p>
+      <w:pPr>
+        <w:jc w:val="both"/>
+      </w:pPr>
+    </w:p>
+    <w:p>
+      <w:pPr>
+        <w:jc w:val="both"/>
+      </w:pPr>
+      <w:r>
+        <w:rPr>
+          <w:b/>
+          <w:bCs/>
+        </w:rPr>
+        <w:t xml:space="preserve">Listas no HTML: </w:t>
       </w:r>
     </w:p>
     <w:p>
@@ -4608,89 +3420,13 @@
           <w:b/>
           <w:bCs/>
         </w:rPr>
-        <w:t>&lt;</w:t>
-      </w:r>
-      <w:proofErr w:type="spellStart"/>
-      <w:r>
-        <w:rPr>
-          <w:b/>
-          <w:bCs/>
-        </w:rPr>
-        <w:t>abbr</w:t>
-      </w:r>
-      <w:proofErr w:type="spellEnd"/>
-      <w:r>
-        <w:rPr>
-          <w:b/>
-          <w:bCs/>
-        </w:rPr>
-        <w:t xml:space="preserve">&gt;: </w:t>
-      </w:r>
-      <w:proofErr w:type="spellStart"/>
-      <w:r>
-        <w:t>Abreviations</w:t>
-      </w:r>
-      <w:proofErr w:type="spellEnd"/>
-      <w:r>
-        <w:t>. Permite colocar explicações sobre o termo que está abreviado com o “</w:t>
-      </w:r>
-      <w:proofErr w:type="spellStart"/>
-      <w:r>
-        <w:t>hoover</w:t>
-      </w:r>
-      <w:proofErr w:type="spellEnd"/>
-      <w:r>
-        <w:t xml:space="preserve">” do mouse. Além de ser </w:t>
-      </w:r>
-      <w:r>
-        <w:rPr>
-          <w:b/>
-          <w:bCs/>
-        </w:rPr>
-        <w:t xml:space="preserve">semântica </w:t>
-      </w:r>
-      <w:r>
-        <w:t xml:space="preserve">essa </w:t>
-      </w:r>
-      <w:proofErr w:type="spellStart"/>
-      <w:r>
-        <w:t>tag</w:t>
-      </w:r>
-      <w:proofErr w:type="spellEnd"/>
-      <w:r>
-        <w:t xml:space="preserve"> deixa a </w:t>
-      </w:r>
-      <w:r>
-        <w:rPr>
-          <w:b/>
-          <w:bCs/>
-        </w:rPr>
-        <w:t xml:space="preserve">experiência </w:t>
-      </w:r>
-      <w:r>
-        <w:t>do usuário mais rica.</w:t>
-      </w:r>
-    </w:p>
-    <w:p>
-      <w:pPr>
-        <w:jc w:val="both"/>
-      </w:pPr>
-    </w:p>
-    <w:p>
-      <w:pPr>
-        <w:jc w:val="both"/>
-      </w:pPr>
-    </w:p>
-    <w:p>
-      <w:pPr>
-        <w:jc w:val="both"/>
-      </w:pPr>
-      <w:r>
-        <w:rPr>
-          <w:b/>
-          <w:bCs/>
-        </w:rPr>
-        <w:t xml:space="preserve">Listas no HTML: </w:t>
+        <w:t xml:space="preserve">&lt;ol&gt;: Listas ordenadas – </w:t>
+      </w:r>
+      <w:r>
+        <w:t>Para criar uma lista a onde a ordem importa e pode-se acrescentar novos itens nela sem perder a numeração da ordem podemos criar um &lt;ol&gt; “Ordered List”.</w:t>
+      </w:r>
+      <w:r>
+        <w:t xml:space="preserve"> Na ordered list podemos passar parâmetros de contagem com type=”1;A;a;I;i;” e quando ela deve começar a contar start=”1”.</w:t>
       </w:r>
     </w:p>
     <w:p>
@@ -4705,85 +3441,16 @@
           <w:b/>
           <w:bCs/>
         </w:rPr>
-        <w:t>&lt;</w:t>
-      </w:r>
-      <w:proofErr w:type="spellStart"/>
-      <w:r>
-        <w:rPr>
-          <w:b/>
-          <w:bCs/>
-        </w:rPr>
-        <w:t>ol</w:t>
-      </w:r>
-      <w:proofErr w:type="spellEnd"/>
-      <w:r>
-        <w:rPr>
-          <w:b/>
-          <w:bCs/>
-        </w:rPr>
-        <w:t xml:space="preserve">&gt;: Listas ordenadas – </w:t>
-      </w:r>
-      <w:r>
-        <w:t>Para criar uma lista a onde a ordem importa e pode-se acrescentar novos itens nela sem perder a numeração da ordem podemos criar um &lt;</w:t>
-      </w:r>
-      <w:proofErr w:type="spellStart"/>
-      <w:r>
-        <w:t>ol</w:t>
-      </w:r>
-      <w:proofErr w:type="spellEnd"/>
-      <w:r>
-        <w:t>&gt; “</w:t>
-      </w:r>
-      <w:proofErr w:type="spellStart"/>
-      <w:r>
-        <w:t>Ordered</w:t>
-      </w:r>
-      <w:proofErr w:type="spellEnd"/>
-      <w:r>
-        <w:t xml:space="preserve"> </w:t>
-      </w:r>
-      <w:proofErr w:type="spellStart"/>
-      <w:r>
-        <w:t>List</w:t>
-      </w:r>
-      <w:proofErr w:type="spellEnd"/>
-      <w:r>
-        <w:t>”.</w:t>
-      </w:r>
-      <w:r>
-        <w:t xml:space="preserve"> Na </w:t>
-      </w:r>
-      <w:proofErr w:type="spellStart"/>
-      <w:r>
-        <w:t>ordered</w:t>
-      </w:r>
-      <w:proofErr w:type="spellEnd"/>
-      <w:r>
-        <w:t xml:space="preserve"> </w:t>
-      </w:r>
-      <w:proofErr w:type="spellStart"/>
-      <w:r>
-        <w:t>list</w:t>
-      </w:r>
-      <w:proofErr w:type="spellEnd"/>
-      <w:r>
-        <w:t xml:space="preserve"> podemos passar parâmetros de contagem com </w:t>
-      </w:r>
-      <w:proofErr w:type="spellStart"/>
-      <w:r>
-        <w:t>type</w:t>
-      </w:r>
-      <w:proofErr w:type="spellEnd"/>
-      <w:r>
-        <w:t>=”</w:t>
-      </w:r>
-      <w:proofErr w:type="gramStart"/>
-      <w:r>
-        <w:t>1;A</w:t>
-      </w:r>
-      <w:proofErr w:type="gramEnd"/>
-      <w:r>
-        <w:t>;a;I;i;” e quando ela deve começar a contar start=”1”.</w:t>
+        <w:t xml:space="preserve">&lt;ul&gt;: Lista NÃO ordenada – </w:t>
+      </w:r>
+      <w:r>
+        <w:t>Para criarmos uma lista não ordenada, onde a ordem não importa, podemos usar &lt;uL&gt;</w:t>
+      </w:r>
+      <w:r>
+        <w:t xml:space="preserve"> “unordered list”.</w:t>
+      </w:r>
+      <w:r>
+        <w:t xml:space="preserve"> Os parâmetros da lista não ordenada são apenas três type=”disc; circle; square”</w:t>
       </w:r>
     </w:p>
     <w:p>
@@ -4798,171 +3465,22 @@
           <w:b/>
           <w:bCs/>
         </w:rPr>
-        <w:t>&lt;</w:t>
-      </w:r>
-      <w:proofErr w:type="spellStart"/>
-      <w:r>
-        <w:rPr>
-          <w:b/>
-          <w:bCs/>
-        </w:rPr>
-        <w:t>ul</w:t>
-      </w:r>
-      <w:proofErr w:type="spellEnd"/>
-      <w:r>
-        <w:rPr>
-          <w:b/>
-          <w:bCs/>
-        </w:rPr>
-        <w:t xml:space="preserve">&gt;: Lista NÃO ordenada – </w:t>
-      </w:r>
-      <w:r>
-        <w:t>Para criarmos uma lista não ordenada, onde a ordem não importa, podemos usar &lt;</w:t>
-      </w:r>
-      <w:proofErr w:type="spellStart"/>
-      <w:r>
-        <w:t>uL</w:t>
-      </w:r>
-      <w:proofErr w:type="spellEnd"/>
-      <w:r>
-        <w:t>&gt;</w:t>
-      </w:r>
-      <w:r>
-        <w:t xml:space="preserve"> “</w:t>
-      </w:r>
-      <w:proofErr w:type="spellStart"/>
-      <w:r>
-        <w:t>unordered</w:t>
-      </w:r>
-      <w:proofErr w:type="spellEnd"/>
-      <w:r>
-        <w:t xml:space="preserve"> </w:t>
-      </w:r>
-      <w:proofErr w:type="spellStart"/>
-      <w:r>
-        <w:t>list</w:t>
-      </w:r>
-      <w:proofErr w:type="spellEnd"/>
-      <w:r>
-        <w:t>”.</w:t>
-      </w:r>
-      <w:r>
-        <w:t xml:space="preserve"> Os parâmetros da lista não ordenada são apenas três </w:t>
-      </w:r>
-      <w:proofErr w:type="spellStart"/>
-      <w:r>
-        <w:t>type</w:t>
-      </w:r>
-      <w:proofErr w:type="spellEnd"/>
-      <w:proofErr w:type="gramStart"/>
-      <w:r>
-        <w:t>=”disc</w:t>
-      </w:r>
-      <w:proofErr w:type="gramEnd"/>
-      <w:r>
-        <w:t xml:space="preserve">; </w:t>
-      </w:r>
-      <w:proofErr w:type="spellStart"/>
-      <w:r>
-        <w:t>circle</w:t>
-      </w:r>
-      <w:proofErr w:type="spellEnd"/>
-      <w:r>
-        <w:t xml:space="preserve">; </w:t>
-      </w:r>
-      <w:proofErr w:type="spellStart"/>
-      <w:r>
-        <w:t>square</w:t>
-      </w:r>
-      <w:proofErr w:type="spellEnd"/>
-      <w:r>
-        <w:t>”</w:t>
-      </w:r>
-    </w:p>
-    <w:p>
-      <w:pPr>
-        <w:jc w:val="both"/>
-      </w:pPr>
-      <w:r>
-        <w:tab/>
-      </w:r>
-      <w:r>
-        <w:rPr>
-          <w:b/>
-          <w:bCs/>
-        </w:rPr>
         <w:t xml:space="preserve">LISTAS E MENUS: </w:t>
       </w:r>
       <w:r>
-        <w:t>É possível colocar uma lista dentro da outra usando &lt;</w:t>
-      </w:r>
-      <w:proofErr w:type="spellStart"/>
-      <w:r>
-        <w:t>ul</w:t>
-      </w:r>
-      <w:proofErr w:type="spellEnd"/>
-      <w:r>
-        <w:t>&gt; &lt;</w:t>
-      </w:r>
-      <w:proofErr w:type="spellStart"/>
-      <w:r>
-        <w:t>ol</w:t>
-      </w:r>
-      <w:proofErr w:type="spellEnd"/>
-      <w:r>
-        <w:t>&gt; e &lt;</w:t>
-      </w:r>
-      <w:proofErr w:type="spellStart"/>
-      <w:r>
-        <w:t>li’s</w:t>
-      </w:r>
-      <w:proofErr w:type="spellEnd"/>
-      <w:r>
-        <w:t>&gt; para criar menus com várias opções dentro de cada item.</w:t>
-      </w:r>
-    </w:p>
-    <w:p>
-      <w:pPr>
-        <w:jc w:val="both"/>
-      </w:pPr>
-      <w:r>
-        <w:rPr>
-          <w:b/>
-          <w:bCs/>
-        </w:rPr>
-        <w:t>Listas de Definição com &lt;dl&gt;&lt;</w:t>
-      </w:r>
-      <w:proofErr w:type="spellStart"/>
-      <w:r>
-        <w:rPr>
-          <w:b/>
-          <w:bCs/>
-        </w:rPr>
-        <w:t>dt</w:t>
-      </w:r>
-      <w:proofErr w:type="spellEnd"/>
-      <w:r>
-        <w:rPr>
-          <w:b/>
-          <w:bCs/>
-        </w:rPr>
-        <w:t>&gt;&lt;</w:t>
-      </w:r>
-      <w:proofErr w:type="spellStart"/>
-      <w:r>
-        <w:rPr>
-          <w:b/>
-          <w:bCs/>
-        </w:rPr>
-        <w:t>dd</w:t>
-      </w:r>
-      <w:proofErr w:type="spellEnd"/>
-      <w:r>
-        <w:rPr>
-          <w:b/>
-          <w:bCs/>
-        </w:rPr>
-        <w:t xml:space="preserve">&gt;: </w:t>
+        <w:t>É possível colocar uma lista dentro da outra usando &lt;ul&gt; &lt;ol&gt; e &lt;li’s&gt; para criar menus com várias opções dentro de cada item.</w:t>
+      </w:r>
+    </w:p>
+    <w:p>
+      <w:pPr>
+        <w:jc w:val="both"/>
+      </w:pPr>
+      <w:r>
+        <w:rPr>
+          <w:b/>
+          <w:bCs/>
+        </w:rPr>
+        <w:t xml:space="preserve">Listas de Definição com &lt;dl&gt;&lt;dt&gt;&lt;dd&gt;: </w:t>
       </w:r>
       <w:r>
         <w:t>Podemos criar um termo com sua definição logo a baixo e para mecanismos de busca e SEO é muito importante usar esse tipo de lista. O Google também usa definições de listas de definição na hora de encontrar e entregar algum conteúdo.</w:t>
@@ -5021,47 +3539,10 @@
         <w:t xml:space="preserve">Parâmetros considerados obrigatórios: </w:t>
       </w:r>
       <w:r>
-        <w:t xml:space="preserve">para &lt;a&gt; são: </w:t>
-      </w:r>
-      <w:proofErr w:type="spellStart"/>
-      <w:r>
-        <w:t>href</w:t>
-      </w:r>
-      <w:proofErr w:type="spellEnd"/>
-      <w:r>
-        <w:t xml:space="preserve">=” </w:t>
-      </w:r>
-      <w:proofErr w:type="gramStart"/>
-      <w:r>
-        <w:t>“ target</w:t>
-      </w:r>
-      <w:proofErr w:type="gramEnd"/>
-      <w:r>
-        <w:t>=”_</w:t>
-      </w:r>
-      <w:proofErr w:type="spellStart"/>
-      <w:r>
-        <w:t>blank</w:t>
-      </w:r>
-      <w:proofErr w:type="spellEnd"/>
-      <w:r>
-        <w:t xml:space="preserve">” </w:t>
-      </w:r>
-      <w:proofErr w:type="spellStart"/>
-      <w:r>
-        <w:t>rel</w:t>
-      </w:r>
-      <w:proofErr w:type="spellEnd"/>
-      <w:r>
-        <w:t>=”</w:t>
-      </w:r>
-      <w:proofErr w:type="spellStart"/>
-      <w:r>
-        <w:t>external</w:t>
-      </w:r>
-      <w:proofErr w:type="spellEnd"/>
-      <w:r>
-        <w:t>”,</w:t>
+        <w:t xml:space="preserve">para &lt;a&gt; são: href=” </w:t>
+      </w:r>
+      <w:r>
+        <w:t>“ target=”_blank” rel=”external”,</w:t>
       </w:r>
       <w:r>
         <w:t xml:space="preserve"> target=”_self”</w:t>
@@ -5088,101 +3569,30 @@
         <w:t xml:space="preserve">Links internos: </w:t>
       </w:r>
       <w:r>
-        <w:t xml:space="preserve">São links que interligam nossas próprias páginas. Os parâmetros de links internos (dentro das próprias pastas de documentos) são: </w:t>
-      </w:r>
-      <w:proofErr w:type="spellStart"/>
-      <w:r>
-        <w:t>herf</w:t>
-      </w:r>
-      <w:proofErr w:type="spellEnd"/>
-      <w:r>
-        <w:t xml:space="preserve">=” </w:t>
-      </w:r>
-      <w:proofErr w:type="gramStart"/>
-      <w:r>
-        <w:t xml:space="preserve">“ </w:t>
-      </w:r>
-      <w:proofErr w:type="spellStart"/>
-      <w:r>
-        <w:t>rel</w:t>
-      </w:r>
-      <w:proofErr w:type="spellEnd"/>
-      <w:proofErr w:type="gramEnd"/>
-      <w:r>
-        <w:t>=”</w:t>
-      </w:r>
-      <w:proofErr w:type="spellStart"/>
-      <w:r>
-        <w:t>next</w:t>
-      </w:r>
-      <w:proofErr w:type="spellEnd"/>
-      <w:r>
-        <w:t>/</w:t>
-      </w:r>
-      <w:proofErr w:type="spellStart"/>
-      <w:r>
+        <w:t xml:space="preserve">São links que interligam nossas próprias páginas. Os parâmetros de links internos (dentro das próprias pastas de documentos) são: herf=” “ rel=”next/prev”. </w:t>
+      </w:r>
+      <w:r>
+        <w:rPr>
+          <w:b/>
+          <w:bCs/>
+        </w:rPr>
+        <w:t>Next</w:t>
+      </w:r>
+      <w:r>
+        <w:t xml:space="preserve"> para próxima página e </w:t>
+      </w:r>
+      <w:r>
+        <w:rPr>
+          <w:b/>
+          <w:bCs/>
+        </w:rPr>
         <w:t>prev</w:t>
       </w:r>
-      <w:proofErr w:type="spellEnd"/>
-      <w:r>
-        <w:t xml:space="preserve">”. </w:t>
-      </w:r>
-      <w:r>
-        <w:rPr>
-          <w:b/>
-          <w:bCs/>
-        </w:rPr>
-        <w:t>Next</w:t>
-      </w:r>
-      <w:r>
-        <w:t xml:space="preserve"> para próxima página e </w:t>
-      </w:r>
-      <w:proofErr w:type="spellStart"/>
-      <w:r>
-        <w:rPr>
-          <w:b/>
-          <w:bCs/>
-        </w:rPr>
-        <w:t>prev</w:t>
-      </w:r>
-      <w:proofErr w:type="spellEnd"/>
-      <w:r>
-        <w:t xml:space="preserve"> (</w:t>
-      </w:r>
-      <w:proofErr w:type="spellStart"/>
-      <w:r>
-        <w:t>previous</w:t>
-      </w:r>
-      <w:proofErr w:type="spellEnd"/>
-      <w:r>
-        <w:t>) para a anterior.</w:t>
-      </w:r>
-      <w:r>
-        <w:t xml:space="preserve"> Quando colocarmos os parâmetros </w:t>
-      </w:r>
-      <w:proofErr w:type="spellStart"/>
-      <w:r>
-        <w:t>rel</w:t>
-      </w:r>
-      <w:proofErr w:type="spellEnd"/>
-      <w:r>
-        <w:t xml:space="preserve"> com valor “</w:t>
-      </w:r>
-      <w:proofErr w:type="spellStart"/>
-      <w:r>
-        <w:t>next</w:t>
-      </w:r>
-      <w:proofErr w:type="spellEnd"/>
-      <w:r>
-        <w:t>” ou “</w:t>
-      </w:r>
-      <w:proofErr w:type="spellStart"/>
-      <w:r>
-        <w:t>prev</w:t>
-      </w:r>
-      <w:proofErr w:type="spellEnd"/>
-      <w:r>
-        <w:t>” estamos forçando o Google a entender qual é a próxima página e a anterior de nosso site.</w:t>
+      <w:r>
+        <w:t xml:space="preserve"> (previous) para a anterior.</w:t>
+      </w:r>
+      <w:r>
+        <w:t xml:space="preserve"> Quando colocarmos os parâmetros rel com valor “next” ou “prev” estamos forçando o Google a entender qual é a próxima página e a anterior de nosso site.</w:t>
       </w:r>
     </w:p>
     <w:p>
@@ -5214,47 +3624,7 @@
         <w:t xml:space="preserve">loads: </w:t>
       </w:r>
       <w:r>
-        <w:t>Alguns navegadores podem reconhecer um arquivo e fazer download direto, no Chrome e alguns outros navegadores é preciso colocar dois parâmetros para forçar o download acontecer diretamente que são: download</w:t>
-      </w:r>
-      <w:proofErr w:type="gramStart"/>
-      <w:r>
-        <w:t>=”nome</w:t>
-      </w:r>
-      <w:proofErr w:type="gramEnd"/>
-      <w:r>
-        <w:t>-do-</w:t>
-      </w:r>
-      <w:proofErr w:type="spellStart"/>
-      <w:r>
-        <w:t>arquivo.extensao</w:t>
-      </w:r>
-      <w:proofErr w:type="spellEnd"/>
-      <w:r>
-        <w:t xml:space="preserve">” </w:t>
-      </w:r>
-      <w:proofErr w:type="spellStart"/>
-      <w:r>
-        <w:t>type</w:t>
-      </w:r>
-      <w:proofErr w:type="spellEnd"/>
-      <w:r>
-        <w:t>=”</w:t>
-      </w:r>
-      <w:proofErr w:type="spellStart"/>
-      <w:r>
-        <w:t>application</w:t>
-      </w:r>
-      <w:proofErr w:type="spellEnd"/>
-      <w:r>
-        <w:t>/</w:t>
-      </w:r>
-      <w:proofErr w:type="spellStart"/>
-      <w:r>
-        <w:t>pdf</w:t>
-      </w:r>
-      <w:proofErr w:type="spellEnd"/>
-      <w:r>
-        <w:t>”. Com esses parâmetros o navegador já solicita o download do arquivo</w:t>
+        <w:t>Alguns navegadores podem reconhecer um arquivo e fazer download direto, no Chrome e alguns outros navegadores é preciso colocar dois parâmetros para forçar o download acontecer diretamente que são: download=”nome-do-arquivo.extensao” type=”application/pdf”. Com esses parâmetros o navegador já solicita o download do arquivo</w:t>
       </w:r>
       <w:r>
         <w:t>.</w:t>
@@ -5272,42 +3642,10 @@
           <w:b/>
           <w:bCs/>
         </w:rPr>
-        <w:t xml:space="preserve">Parâmetro </w:t>
-      </w:r>
-      <w:proofErr w:type="spellStart"/>
-      <w:r>
-        <w:rPr>
-          <w:b/>
-          <w:bCs/>
-        </w:rPr>
-        <w:t>nofollow</w:t>
-      </w:r>
-      <w:proofErr w:type="spellEnd"/>
-      <w:r>
-        <w:rPr>
-          <w:b/>
-          <w:bCs/>
-        </w:rPr>
-        <w:t xml:space="preserve">: </w:t>
-      </w:r>
-      <w:r>
-        <w:t xml:space="preserve">Podemos usar o parâmetro </w:t>
-      </w:r>
-      <w:proofErr w:type="spellStart"/>
-      <w:r>
-        <w:t>rel</w:t>
-      </w:r>
-      <w:proofErr w:type="spellEnd"/>
-      <w:r>
-        <w:t xml:space="preserve"> com valor </w:t>
-      </w:r>
-      <w:proofErr w:type="spellStart"/>
-      <w:r>
-        <w:t>nofollow</w:t>
-      </w:r>
-      <w:proofErr w:type="spellEnd"/>
-      <w:r>
-        <w:t xml:space="preserve"> para fazer o Google não indexar</w:t>
+        <w:t xml:space="preserve">Parâmetro nofollow: </w:t>
+      </w:r>
+      <w:r>
+        <w:t>Podemos usar o parâmetro rel com valor nofollow para fazer o Google não indexar</w:t>
       </w:r>
       <w:r>
         <w:t xml:space="preserve"> (por não conhecermos 100% a fonte ou quando é um site patrocinado que está pagando para estar ali com link).</w:t>
@@ -5334,23 +3672,7 @@
         <w:t xml:space="preserve">Áudios: </w:t>
       </w:r>
       <w:r>
-        <w:t>Os formatos de áudio compatíveis com os navegadores são, geralmente: .mp3; .</w:t>
-      </w:r>
-      <w:proofErr w:type="spellStart"/>
-      <w:r>
-        <w:t>wav</w:t>
-      </w:r>
-      <w:proofErr w:type="spellEnd"/>
-      <w:r>
-        <w:t>; .</w:t>
-      </w:r>
-      <w:proofErr w:type="spellStart"/>
-      <w:r>
-        <w:t>ogg</w:t>
-      </w:r>
-      <w:proofErr w:type="spellEnd"/>
-      <w:r>
-        <w:t>;</w:t>
+        <w:t>Os formatos de áudio compatíveis com os navegadores são, geralmente: .mp3; .wav; .ogg;</w:t>
       </w:r>
     </w:p>
     <w:p>
@@ -5370,7 +3692,6 @@
       <w:r>
         <w:t xml:space="preserve">permite parâmetros como </w:t>
       </w:r>
-      <w:proofErr w:type="spellStart"/>
       <w:r>
         <w:rPr>
           <w:b/>
@@ -5378,57 +3699,25 @@
         </w:rPr>
         <w:t>src</w:t>
       </w:r>
-      <w:proofErr w:type="spellEnd"/>
-      <w:proofErr w:type="gramStart"/>
-      <w:r>
-        <w:t>=”arquivo.mp3</w:t>
-      </w:r>
-      <w:proofErr w:type="gramEnd"/>
-      <w:r>
-        <w:t xml:space="preserve">” </w:t>
-      </w:r>
-      <w:proofErr w:type="spellStart"/>
-      <w:r>
-        <w:rPr>
-          <w:b/>
-          <w:bCs/>
-        </w:rPr>
-        <w:t>controls</w:t>
-      </w:r>
-      <w:proofErr w:type="spellEnd"/>
-      <w:r>
-        <w:rPr>
-          <w:b/>
-          <w:bCs/>
-        </w:rPr>
-        <w:t xml:space="preserve"> </w:t>
-      </w:r>
-      <w:r>
-        <w:t xml:space="preserve">(ativa </w:t>
-      </w:r>
-      <w:proofErr w:type="spellStart"/>
-      <w:r>
-        <w:t>mixer</w:t>
-      </w:r>
-      <w:proofErr w:type="spellEnd"/>
-      <w:r>
-        <w:t xml:space="preserve"> de áudio) </w:t>
-      </w:r>
-      <w:proofErr w:type="spellStart"/>
-      <w:r>
-        <w:rPr>
-          <w:b/>
-          <w:bCs/>
-        </w:rPr>
-        <w:t>autoplay</w:t>
-      </w:r>
-      <w:proofErr w:type="spellEnd"/>
-      <w:r>
-        <w:rPr>
-          <w:b/>
-          <w:bCs/>
-        </w:rPr>
-        <w:t xml:space="preserve"> </w:t>
+      <w:r>
+        <w:t xml:space="preserve">=”arquivo.mp3” </w:t>
+      </w:r>
+      <w:r>
+        <w:rPr>
+          <w:b/>
+          <w:bCs/>
+        </w:rPr>
+        <w:t xml:space="preserve">controls </w:t>
+      </w:r>
+      <w:r>
+        <w:t xml:space="preserve">(ativa mixer de áudio) </w:t>
+      </w:r>
+      <w:r>
+        <w:rPr>
+          <w:b/>
+          <w:bCs/>
+        </w:rPr>
+        <w:t xml:space="preserve">autoplay </w:t>
       </w:r>
       <w:r>
         <w:t>(liga o som quando página é carregada</w:t>
@@ -5449,32 +3738,15 @@
       <w:r>
         <w:t xml:space="preserve">, </w:t>
       </w:r>
-      <w:proofErr w:type="spellStart"/>
-      <w:r>
-        <w:rPr>
-          <w:b/>
-          <w:bCs/>
-        </w:rPr>
-        <w:t>preload</w:t>
-      </w:r>
-      <w:proofErr w:type="spellEnd"/>
-      <w:r>
-        <w:rPr>
-          <w:b/>
-          <w:bCs/>
-        </w:rPr>
-        <w:t xml:space="preserve"> </w:t>
-      </w:r>
-      <w:r>
-        <w:t xml:space="preserve">(já começa a mostrar informações no </w:t>
-      </w:r>
-      <w:proofErr w:type="spellStart"/>
-      <w:r>
-        <w:t>mixer</w:t>
-      </w:r>
-      <w:proofErr w:type="spellEnd"/>
-      <w:r>
-        <w:t>).</w:t>
+      <w:r>
+        <w:rPr>
+          <w:b/>
+          <w:bCs/>
+        </w:rPr>
+        <w:t xml:space="preserve">preload </w:t>
+      </w:r>
+      <w:r>
+        <w:t>(já começa a mostrar informações no mixer).</w:t>
       </w:r>
     </w:p>
     <w:p>
@@ -5522,28 +3794,7 @@
         <w:t xml:space="preserve">Vídeos: </w:t>
       </w:r>
       <w:r>
-        <w:t>Em HTML5 os tipos de arquivos mais comuns para vídeo são: .mp4 e .m4v</w:t>
-      </w:r>
-      <w:proofErr w:type="gramStart"/>
-      <w:r>
-        <w:t>; .</w:t>
-      </w:r>
-      <w:proofErr w:type="spellStart"/>
-      <w:r>
-        <w:t>webm</w:t>
-      </w:r>
-      <w:proofErr w:type="spellEnd"/>
-      <w:proofErr w:type="gramEnd"/>
-      <w:r>
-        <w:t>; .</w:t>
-      </w:r>
-      <w:proofErr w:type="spellStart"/>
-      <w:r>
-        <w:t>ogv</w:t>
-      </w:r>
-      <w:proofErr w:type="spellEnd"/>
-      <w:r>
-        <w:t xml:space="preserve">; Um software muito bom para </w:t>
+        <w:t xml:space="preserve">Em HTML5 os tipos de arquivos mais comuns para vídeo são: .mp4 e .m4v; .webm; .ogv; Um software muito bom para </w:t>
       </w:r>
       <w:r>
         <w:rPr>
@@ -5553,17 +3804,8 @@
         <w:t xml:space="preserve">conversão de vídeos </w:t>
       </w:r>
       <w:r>
-        <w:t xml:space="preserve">com diferentes formatos (web, </w:t>
-      </w:r>
-      <w:proofErr w:type="spellStart"/>
-      <w:r>
-        <w:t>gmail</w:t>
-      </w:r>
-      <w:proofErr w:type="spellEnd"/>
-      <w:r>
-        <w:t xml:space="preserve">...) e com diferentes quantidades de quadros é o </w:t>
-      </w:r>
-      <w:proofErr w:type="spellStart"/>
+        <w:t xml:space="preserve">com diferentes formatos (web, gmail...) e com diferentes quantidades de quadros é o </w:t>
+      </w:r>
       <w:r>
         <w:rPr>
           <w:b/>
@@ -5571,7 +3813,6 @@
         </w:rPr>
         <w:t>HandBraker</w:t>
       </w:r>
-      <w:proofErr w:type="spellEnd"/>
       <w:r>
         <w:t xml:space="preserve"> (conversor de formato de vídeos).</w:t>
       </w:r>
@@ -5643,15 +3884,7 @@
         </w:drawing>
       </w:r>
       <w:r>
-        <w:t xml:space="preserve">Conversor para diferente tipo de arquivo com </w:t>
-      </w:r>
-      <w:proofErr w:type="spellStart"/>
-      <w:r>
-        <w:t>HandBraker</w:t>
-      </w:r>
-      <w:proofErr w:type="spellEnd"/>
-      <w:r>
-        <w:t>.</w:t>
+        <w:t>Conversor para diferente tipo de arquivo com HandBraker.</w:t>
       </w:r>
     </w:p>
     <w:p>
@@ -5715,48 +3948,7 @@
           <w:b/>
           <w:bCs/>
         </w:rPr>
-        <w:t>.mp4; .m4v</w:t>
-      </w:r>
-      <w:proofErr w:type="gramStart"/>
-      <w:r>
-        <w:rPr>
-          <w:b/>
-          <w:bCs/>
-        </w:rPr>
-        <w:t>; .</w:t>
-      </w:r>
-      <w:proofErr w:type="spellStart"/>
-      <w:r>
-        <w:rPr>
-          <w:b/>
-          <w:bCs/>
-        </w:rPr>
-        <w:t>ogv</w:t>
-      </w:r>
-      <w:proofErr w:type="spellEnd"/>
-      <w:proofErr w:type="gramEnd"/>
-      <w:r>
-        <w:rPr>
-          <w:b/>
-          <w:bCs/>
-        </w:rPr>
-        <w:t>; .</w:t>
-      </w:r>
-      <w:proofErr w:type="spellStart"/>
-      <w:r>
-        <w:rPr>
-          <w:b/>
-          <w:bCs/>
-        </w:rPr>
-        <w:t>webm</w:t>
-      </w:r>
-      <w:proofErr w:type="spellEnd"/>
-      <w:r>
-        <w:rPr>
-          <w:b/>
-          <w:bCs/>
-        </w:rPr>
-        <w:t>;</w:t>
+        <w:t>.mp4; .m4v; .ogv; .webm;</w:t>
       </w:r>
     </w:p>
     <w:p>
@@ -5796,102 +3988,14 @@
         <w:t xml:space="preserve">: </w:t>
       </w:r>
       <w:r>
-        <w:t xml:space="preserve">Quando hospedamos mídias (vídeos, imagens e áudios) diretamente em nosso servidor, para cada pessoa que acessa e faz requisição ou baixa nossa mídia, nosso consumo de banda do servidor aumenta e esse consumo é limitado de acordo com a quantidade que pagamos pelo serviço de hospedagem. Existe um </w:t>
-      </w:r>
-      <w:proofErr w:type="spellStart"/>
-      <w:r>
-        <w:t>migué</w:t>
-      </w:r>
-      <w:proofErr w:type="spellEnd"/>
-      <w:r>
-        <w:t xml:space="preserve"> que podemos fazer que é: </w:t>
-      </w:r>
-      <w:r>
-        <w:rPr>
-          <w:b/>
-          <w:bCs/>
-        </w:rPr>
-        <w:t>hospedar vídeos a partir de serviços de hospedagem de vídeo (</w:t>
-      </w:r>
-      <w:proofErr w:type="spellStart"/>
-      <w:r>
-        <w:rPr>
-          <w:b/>
-          <w:bCs/>
-        </w:rPr>
-        <w:t>twitch</w:t>
-      </w:r>
-      <w:proofErr w:type="spellEnd"/>
-      <w:r>
-        <w:rPr>
-          <w:b/>
-          <w:bCs/>
-        </w:rPr>
-        <w:t xml:space="preserve">, </w:t>
-      </w:r>
-      <w:proofErr w:type="spellStart"/>
-      <w:r>
-        <w:rPr>
-          <w:b/>
-          <w:bCs/>
-        </w:rPr>
-        <w:t>youtube</w:t>
-      </w:r>
-      <w:proofErr w:type="spellEnd"/>
-      <w:r>
-        <w:rPr>
-          <w:b/>
-          <w:bCs/>
-        </w:rPr>
-        <w:t xml:space="preserve">, </w:t>
-      </w:r>
-      <w:proofErr w:type="spellStart"/>
-      <w:r>
-        <w:rPr>
-          <w:b/>
-          <w:bCs/>
-        </w:rPr>
-        <w:t>facebook</w:t>
-      </w:r>
-      <w:proofErr w:type="spellEnd"/>
-      <w:r>
-        <w:rPr>
-          <w:b/>
-          <w:bCs/>
-        </w:rPr>
-        <w:t xml:space="preserve">, </w:t>
-      </w:r>
-      <w:proofErr w:type="spellStart"/>
-      <w:r>
-        <w:rPr>
-          <w:b/>
-          <w:bCs/>
-        </w:rPr>
-        <w:t>instagram</w:t>
-      </w:r>
-      <w:proofErr w:type="spellEnd"/>
-      <w:r>
-        <w:rPr>
-          <w:b/>
-          <w:bCs/>
-        </w:rPr>
-        <w:t xml:space="preserve">, </w:t>
-      </w:r>
-      <w:proofErr w:type="spellStart"/>
-      <w:r>
-        <w:rPr>
-          <w:b/>
-          <w:bCs/>
-        </w:rPr>
-        <w:t>vímeo</w:t>
-      </w:r>
-      <w:proofErr w:type="spellEnd"/>
-      <w:r>
-        <w:rPr>
-          <w:b/>
-          <w:bCs/>
-        </w:rPr>
-        <w:t>...)</w:t>
+        <w:t xml:space="preserve">Quando hospedamos mídias (vídeos, imagens e áudios) diretamente em nosso servidor, para cada pessoa que acessa e faz requisição ou baixa nossa mídia, nosso consumo de banda do servidor aumenta e esse consumo é limitado de acordo com a quantidade que pagamos pelo serviço de hospedagem. Existe um migué que podemos fazer que é: </w:t>
+      </w:r>
+      <w:r>
+        <w:rPr>
+          <w:b/>
+          <w:bCs/>
+        </w:rPr>
+        <w:t>hospedar vídeos a partir de serviços de hospedagem de vídeo (twitch, youtube, facebook, instagram, vímeo...)</w:t>
       </w:r>
       <w:r>
         <w:rPr>
@@ -5935,87 +4039,42 @@
         </w:rPr>
         <w:t xml:space="preserve">CSS3: </w:t>
       </w:r>
-      <w:proofErr w:type="spellStart"/>
-      <w:r>
-        <w:t>Cascading</w:t>
-      </w:r>
-      <w:proofErr w:type="spellEnd"/>
-      <w:r>
+      <w:r>
+        <w:t>Cascading Style Sheets (Folhas de estilo em cascata)</w:t>
+      </w:r>
+      <w:r>
+        <w:rPr>
+          <w:b/>
+          <w:bCs/>
+        </w:rPr>
+        <w:t xml:space="preserve">. </w:t>
+      </w:r>
+      <w:r>
+        <w:t xml:space="preserve">Se por um lado o HTML5 dá semântica (sentido) e estrutura à página web, por outro, as CSS3 dão </w:t>
+      </w:r>
+      <w:r>
+        <w:rPr>
+          <w:b/>
+          <w:bCs/>
+        </w:rPr>
+        <w:t>forma (sentido, dsign, perfumaria e alteram o visual)</w:t>
+      </w:r>
+      <w:r>
+        <w:rPr>
+          <w:b/>
+          <w:bCs/>
+        </w:rPr>
+        <w:t>.</w:t>
+      </w:r>
+      <w:r>
+        <w:rPr>
+          <w:b/>
+          <w:bCs/>
+        </w:rPr>
         <w:t xml:space="preserve"> </w:t>
       </w:r>
-      <w:proofErr w:type="spellStart"/>
-      <w:r>
-        <w:t>Style</w:t>
-      </w:r>
-      <w:proofErr w:type="spellEnd"/>
-      <w:r>
-        <w:t xml:space="preserve"> </w:t>
-      </w:r>
-      <w:proofErr w:type="spellStart"/>
-      <w:r>
-        <w:t>Sheets</w:t>
-      </w:r>
-      <w:proofErr w:type="spellEnd"/>
-      <w:r>
-        <w:t xml:space="preserve"> (Folhas de estilo em cascata)</w:t>
-      </w:r>
-      <w:r>
-        <w:rPr>
-          <w:b/>
-          <w:bCs/>
-        </w:rPr>
-        <w:t xml:space="preserve">. </w:t>
-      </w:r>
-      <w:r>
-        <w:t xml:space="preserve">Se por um lado o HTML5 dá semântica (sentido) e estrutura à página web, por outro, as CSS3 dão </w:t>
-      </w:r>
-      <w:r>
-        <w:rPr>
-          <w:b/>
-          <w:bCs/>
-        </w:rPr>
-        <w:t xml:space="preserve">forma (sentido, </w:t>
-      </w:r>
-      <w:proofErr w:type="spellStart"/>
-      <w:r>
-        <w:rPr>
-          <w:b/>
-          <w:bCs/>
-        </w:rPr>
-        <w:t>dsign</w:t>
-      </w:r>
-      <w:proofErr w:type="spellEnd"/>
-      <w:r>
-        <w:rPr>
-          <w:b/>
-          <w:bCs/>
-        </w:rPr>
-        <w:t>, perfumaria e alteram o visual)</w:t>
-      </w:r>
-      <w:r>
-        <w:rPr>
-          <w:b/>
-          <w:bCs/>
-        </w:rPr>
-        <w:t>.</w:t>
-      </w:r>
-      <w:r>
-        <w:rPr>
-          <w:b/>
-          <w:bCs/>
-        </w:rPr>
-        <w:t xml:space="preserve"> </w:t>
-      </w:r>
-      <w:r>
-        <w:t xml:space="preserve">Existem 3 maneiras de aplicar </w:t>
-      </w:r>
-      <w:proofErr w:type="spellStart"/>
-      <w:r>
-        <w:t>css</w:t>
-      </w:r>
-      <w:proofErr w:type="spellEnd"/>
-      <w:r>
-        <w:t xml:space="preserve"> em uma página web:</w:t>
+      <w:r>
+        <w:t>Existem 3 maneiras de aplicar css em uma página web:</w:t>
       </w:r>
     </w:p>
     <w:p>
@@ -6027,55 +4086,16 @@
         </w:numPr>
         <w:jc w:val="both"/>
       </w:pPr>
-      <w:proofErr w:type="spellStart"/>
-      <w:r>
-        <w:rPr>
-          <w:b/>
-          <w:bCs/>
-        </w:rPr>
-        <w:t>Inline</w:t>
-      </w:r>
-      <w:proofErr w:type="spellEnd"/>
-      <w:r>
-        <w:rPr>
-          <w:b/>
-          <w:bCs/>
-        </w:rPr>
-        <w:t xml:space="preserve">: </w:t>
-      </w:r>
-      <w:r>
-        <w:t xml:space="preserve">Passando o parâmetro dentro da própria </w:t>
-      </w:r>
-      <w:proofErr w:type="spellStart"/>
-      <w:r>
-        <w:t>tag</w:t>
-      </w:r>
-      <w:proofErr w:type="spellEnd"/>
-      <w:r>
-        <w:t xml:space="preserve">, por exemplo: </w:t>
-      </w:r>
-      <w:proofErr w:type="spellStart"/>
-      <w:r>
-        <w:t>style</w:t>
-      </w:r>
-      <w:proofErr w:type="spellEnd"/>
-      <w:proofErr w:type="gramStart"/>
-      <w:r>
-        <w:t>=”background</w:t>
-      </w:r>
-      <w:proofErr w:type="gramEnd"/>
-      <w:r>
-        <w:t xml:space="preserve">-color: </w:t>
-      </w:r>
-      <w:proofErr w:type="spellStart"/>
-      <w:r>
-        <w:t>black</w:t>
-      </w:r>
-      <w:proofErr w:type="spellEnd"/>
-      <w:r>
-        <w:t xml:space="preserve">;” a grande desvantagem disso é que o intuído do css3 existir é fazer um efeito em cascata, e o formato </w:t>
-      </w:r>
-      <w:proofErr w:type="spellStart"/>
+      <w:r>
+        <w:rPr>
+          <w:b/>
+          <w:bCs/>
+        </w:rPr>
+        <w:t xml:space="preserve">Inline: </w:t>
+      </w:r>
+      <w:r>
+        <w:t xml:space="preserve">Passando o parâmetro dentro da própria tag, por exemplo: style=”background-color: black;” a grande desvantagem disso é que o intuído do css3 existir é fazer um efeito em cascata, e o formato </w:t>
+      </w:r>
       <w:r>
         <w:rPr>
           <w:b/>
@@ -6084,17 +4104,8 @@
         <w:lastRenderedPageBreak/>
         <w:t>inline</w:t>
       </w:r>
-      <w:proofErr w:type="spellEnd"/>
-      <w:r>
-        <w:t xml:space="preserve"> faz o desenvolvedor ter que colocar esse parâmetro em cada </w:t>
-      </w:r>
-      <w:proofErr w:type="spellStart"/>
-      <w:r>
-        <w:t>tag</w:t>
-      </w:r>
-      <w:proofErr w:type="spellEnd"/>
-      <w:r>
-        <w:t xml:space="preserve"> que ele desejar esse estilo.</w:t>
+      <w:r>
+        <w:t xml:space="preserve"> faz o desenvolvedor ter que colocar esse parâmetro em cada tag que ele desejar esse estilo.</w:t>
       </w:r>
       <w:r>
         <w:t xml:space="preserve"> Além de ser chato e trabalhoso isso </w:t>
@@ -6146,31 +4157,7 @@
         <w:t xml:space="preserve"> </w:t>
       </w:r>
       <w:r>
-        <w:t>Ele é feito dentro de &lt;</w:t>
-      </w:r>
-      <w:proofErr w:type="spellStart"/>
-      <w:r>
-        <w:t>head</w:t>
-      </w:r>
-      <w:proofErr w:type="spellEnd"/>
-      <w:r>
-        <w:t>&gt; e pode ser logo após &lt;</w:t>
-      </w:r>
-      <w:proofErr w:type="spellStart"/>
-      <w:r>
-        <w:t>title</w:t>
-      </w:r>
-      <w:proofErr w:type="spellEnd"/>
-      <w:r>
-        <w:t>&gt;. Lá abriremos uma &lt;</w:t>
-      </w:r>
-      <w:proofErr w:type="spellStart"/>
-      <w:r>
-        <w:t>style</w:t>
-      </w:r>
-      <w:proofErr w:type="spellEnd"/>
-      <w:r>
-        <w:t xml:space="preserve">&gt; e dentro dela vamos escrever </w:t>
+        <w:t xml:space="preserve">Ele é feito dentro de &lt;head&gt; e pode ser logo após &lt;title&gt;. Lá abriremos uma &lt;style&gt; e dentro dela vamos escrever </w:t>
       </w:r>
       <w:r>
         <w:rPr>
@@ -6197,31 +4184,7 @@
         <w:t xml:space="preserve">, </w:t>
       </w:r>
       <w:r>
-        <w:t>por exemplo: &lt;</w:t>
-      </w:r>
-      <w:proofErr w:type="spellStart"/>
-      <w:r>
-        <w:t>style</w:t>
-      </w:r>
-      <w:proofErr w:type="spellEnd"/>
-      <w:r>
-        <w:t xml:space="preserve">&gt; body </w:t>
-      </w:r>
-      <w:proofErr w:type="gramStart"/>
-      <w:r>
-        <w:t>{ background</w:t>
-      </w:r>
-      <w:proofErr w:type="gramEnd"/>
-      <w:r>
-        <w:t>-color: blue;} &lt;/</w:t>
-      </w:r>
-      <w:proofErr w:type="spellStart"/>
-      <w:r>
-        <w:t>style</w:t>
-      </w:r>
-      <w:proofErr w:type="spellEnd"/>
-      <w:r>
-        <w:t>&gt;.</w:t>
+        <w:t>por exemplo: &lt;style&gt; body { background-color: blue;} &lt;/style&gt;.</w:t>
       </w:r>
       <w:r>
         <w:t xml:space="preserve"> A vantagem de usar dessa maneira é que ela já funciona em cascata, ou seja, se tivermos uma declaração para &lt;p&gt; todos os &lt;p&gt; serão afetados.</w:t>
@@ -6237,15 +4200,7 @@
         <w:t xml:space="preserve">Desvantagens: </w:t>
       </w:r>
       <w:r>
-        <w:t>código muito extenso, dificulta chegar e ver o HTML5, além de que se tiver muitas páginas que precisam ser alteradas, esse trecho precisará ser copiado e colado no &lt;</w:t>
-      </w:r>
-      <w:proofErr w:type="spellStart"/>
-      <w:r>
-        <w:t>head</w:t>
-      </w:r>
-      <w:proofErr w:type="spellEnd"/>
-      <w:r>
-        <w:t>&gt; de todas as páginas.</w:t>
+        <w:t>código muito extenso, dificulta chegar e ver o HTML5, além de que se tiver muitas páginas que precisam ser alteradas, esse trecho precisará ser copiado e colado no &lt;head&gt; de todas as páginas.</w:t>
       </w:r>
       <w:r>
         <w:t xml:space="preserve"> </w:t>
@@ -6275,33 +4230,8 @@
         <w:t xml:space="preserve">Style.css: </w:t>
       </w:r>
       <w:r>
-        <w:t xml:space="preserve">É um arquivo exclusivo de estilos que pode ser linkado em </w:t>
-      </w:r>
-      <w:proofErr w:type="spellStart"/>
-      <w:r>
-        <w:t>html</w:t>
-      </w:r>
-      <w:proofErr w:type="spellEnd"/>
-      <w:r>
-        <w:t xml:space="preserve"> dentro de &lt;</w:t>
-      </w:r>
-      <w:proofErr w:type="spellStart"/>
-      <w:r>
-        <w:t>head</w:t>
-      </w:r>
-      <w:proofErr w:type="spellEnd"/>
-      <w:r>
-        <w:t>&gt; provavelmente embaixo de &lt;</w:t>
-      </w:r>
-      <w:proofErr w:type="spellStart"/>
-      <w:r>
-        <w:t>title</w:t>
-      </w:r>
-      <w:proofErr w:type="spellEnd"/>
-      <w:r>
-        <w:t xml:space="preserve">&gt;. Pode ser chamado </w:t>
-      </w:r>
-      <w:proofErr w:type="spellStart"/>
+        <w:t xml:space="preserve">É um arquivo exclusivo de estilos que pode ser linkado em html dentro de &lt;head&gt; provavelmente embaixo de &lt;title&gt;. Pode ser chamado </w:t>
+      </w:r>
       <w:r>
         <w:rPr>
           <w:b/>
@@ -6309,7 +4239,6 @@
         </w:rPr>
         <w:t>link:css</w:t>
       </w:r>
-      <w:proofErr w:type="spellEnd"/>
       <w:r>
         <w:rPr>
           <w:b/>
@@ -6318,33 +4247,7 @@
         <w:t xml:space="preserve"> </w:t>
       </w:r>
       <w:r>
-        <w:t xml:space="preserve">e resulta: &lt;link </w:t>
-      </w:r>
-      <w:proofErr w:type="spellStart"/>
-      <w:r>
-        <w:t>rel</w:t>
-      </w:r>
-      <w:proofErr w:type="spellEnd"/>
-      <w:proofErr w:type="gramStart"/>
-      <w:r>
-        <w:t>=”</w:t>
-      </w:r>
-      <w:proofErr w:type="spellStart"/>
-      <w:r>
-        <w:t>stylesheet</w:t>
-      </w:r>
-      <w:proofErr w:type="spellEnd"/>
-      <w:proofErr w:type="gramEnd"/>
-      <w:r>
-        <w:t xml:space="preserve">” </w:t>
-      </w:r>
-      <w:proofErr w:type="spellStart"/>
-      <w:r>
-        <w:t>href</w:t>
-      </w:r>
-      <w:proofErr w:type="spellEnd"/>
-      <w:r>
-        <w:t xml:space="preserve">=”style.css”&gt;. </w:t>
+        <w:t xml:space="preserve">e resulta: &lt;link rel=”stylesheet” href=”style.css”&gt;. </w:t>
       </w:r>
       <w:r>
         <w:rPr>
@@ -6410,21 +4313,7 @@
         <w:rPr>
           <w:b/>
         </w:rPr>
-        <w:t xml:space="preserve">ATALHOS </w:t>
-      </w:r>
-      <w:proofErr w:type="spellStart"/>
-      <w:r>
-        <w:rPr>
-          <w:b/>
-        </w:rPr>
-        <w:t>VSCode</w:t>
-      </w:r>
-      <w:proofErr w:type="spellEnd"/>
-      <w:r>
-        <w:rPr>
-          <w:b/>
-        </w:rPr>
-        <w:t>:</w:t>
+        <w:t>ATALHOS VSCode:</w:t>
       </w:r>
     </w:p>
     <w:p>
@@ -6439,53 +4328,17 @@
           <w:b/>
         </w:rPr>
       </w:pPr>
-      <w:proofErr w:type="spellStart"/>
-      <w:r>
-        <w:rPr>
-          <w:b/>
-        </w:rPr>
-        <w:t>Ctrl</w:t>
-      </w:r>
-      <w:proofErr w:type="spellEnd"/>
-      <w:r>
-        <w:rPr>
-          <w:b/>
-        </w:rPr>
-        <w:t xml:space="preserve"> + Shift + P: </w:t>
-      </w:r>
-      <w:r>
-        <w:rPr>
-          <w:bCs/>
-        </w:rPr>
-        <w:t xml:space="preserve">Realiza última tarefa (no caso deixar: wrap </w:t>
-      </w:r>
-      <w:proofErr w:type="spellStart"/>
-      <w:r>
-        <w:rPr>
-          <w:bCs/>
-        </w:rPr>
-        <w:t>with</w:t>
-      </w:r>
-      <w:proofErr w:type="spellEnd"/>
-      <w:r>
-        <w:rPr>
-          <w:bCs/>
-        </w:rPr>
-        <w:t xml:space="preserve"> </w:t>
-      </w:r>
-      <w:proofErr w:type="spellStart"/>
-      <w:r>
-        <w:rPr>
-          <w:bCs/>
-        </w:rPr>
-        <w:t>abbreviation</w:t>
-      </w:r>
-      <w:proofErr w:type="spellEnd"/>
-      <w:r>
-        <w:rPr>
-          <w:bCs/>
-        </w:rPr>
-        <w:t xml:space="preserve"> – envelopar com abreviação).</w:t>
+      <w:r>
+        <w:rPr>
+          <w:b/>
+        </w:rPr>
+        <w:t xml:space="preserve">Ctrl + Shift + P: </w:t>
+      </w:r>
+      <w:r>
+        <w:rPr>
+          <w:bCs/>
+        </w:rPr>
+        <w:t>Realiza última tarefa (no caso deixar: wrap with abbreviation – envelopar com abreviação).</w:t>
       </w:r>
     </w:p>
     <w:p>
@@ -6500,67 +4353,17 @@
           <w:b/>
         </w:rPr>
       </w:pPr>
-      <w:proofErr w:type="spellStart"/>
-      <w:r>
-        <w:rPr>
-          <w:b/>
-        </w:rPr>
-        <w:t>Ctrl</w:t>
-      </w:r>
-      <w:proofErr w:type="spellEnd"/>
-      <w:r>
-        <w:rPr>
-          <w:b/>
-        </w:rPr>
-        <w:t xml:space="preserve"> + Space: </w:t>
-      </w:r>
-      <w:r>
-        <w:rPr>
-          <w:bCs/>
-        </w:rPr>
-        <w:t xml:space="preserve">Seleciona opções de arquivos para </w:t>
-      </w:r>
-      <w:proofErr w:type="spellStart"/>
-      <w:r>
-        <w:rPr>
-          <w:bCs/>
-        </w:rPr>
-        <w:t>href</w:t>
-      </w:r>
-      <w:proofErr w:type="spellEnd"/>
-      <w:r>
-        <w:rPr>
-          <w:bCs/>
-        </w:rPr>
-        <w:t xml:space="preserve">=” </w:t>
-      </w:r>
-      <w:proofErr w:type="gramStart"/>
-      <w:r>
-        <w:rPr>
-          <w:bCs/>
-        </w:rPr>
-        <w:t>“ e</w:t>
-      </w:r>
-      <w:proofErr w:type="gramEnd"/>
-      <w:r>
-        <w:rPr>
-          <w:bCs/>
-        </w:rPr>
-        <w:t xml:space="preserve"> </w:t>
-      </w:r>
-      <w:proofErr w:type="spellStart"/>
-      <w:r>
-        <w:rPr>
-          <w:bCs/>
-        </w:rPr>
-        <w:t>src</w:t>
-      </w:r>
-      <w:proofErr w:type="spellEnd"/>
-      <w:r>
-        <w:rPr>
-          <w:bCs/>
-        </w:rPr>
-        <w:t xml:space="preserve">=” “ </w:t>
+      <w:r>
+        <w:rPr>
+          <w:b/>
+        </w:rPr>
+        <w:t xml:space="preserve">Ctrl + Space: </w:t>
+      </w:r>
+      <w:r>
+        <w:rPr>
+          <w:bCs/>
+        </w:rPr>
+        <w:t xml:space="preserve">Seleciona opções de arquivos para href=” “ e src=” “ </w:t>
       </w:r>
     </w:p>
     <w:p>
@@ -6575,19 +4378,11 @@
           <w:b/>
         </w:rPr>
       </w:pPr>
-      <w:proofErr w:type="spellStart"/>
-      <w:r>
-        <w:rPr>
-          <w:b/>
-        </w:rPr>
-        <w:t>Tab</w:t>
-      </w:r>
-      <w:proofErr w:type="spellEnd"/>
-      <w:r>
-        <w:rPr>
-          <w:b/>
-        </w:rPr>
-        <w:t xml:space="preserve">: </w:t>
+      <w:r>
+        <w:rPr>
+          <w:b/>
+        </w:rPr>
+        <w:t xml:space="preserve">Tab: </w:t>
       </w:r>
       <w:r>
         <w:rPr>
@@ -6612,21 +4407,7 @@
         <w:rPr>
           <w:b/>
         </w:rPr>
-        <w:t xml:space="preserve">Shift + </w:t>
-      </w:r>
-      <w:proofErr w:type="spellStart"/>
-      <w:r>
-        <w:rPr>
-          <w:b/>
-        </w:rPr>
-        <w:t>Tab</w:t>
-      </w:r>
-      <w:proofErr w:type="spellEnd"/>
-      <w:r>
-        <w:rPr>
-          <w:b/>
-        </w:rPr>
-        <w:t xml:space="preserve">: </w:t>
+        <w:t xml:space="preserve">Shift + Tab: </w:t>
       </w:r>
       <w:r>
         <w:rPr>
@@ -6658,6 +4439,31 @@
           <w:bCs/>
         </w:rPr>
         <w:t>Cria vários cursores permitindo apagar várias coisas de uma só vez.</w:t>
+      </w:r>
+    </w:p>
+    <w:p>
+      <w:pPr>
+        <w:pStyle w:val="PargrafodaLista"/>
+        <w:numPr>
+          <w:ilvl w:val="0"/>
+          <w:numId w:val="3"/>
+        </w:numPr>
+        <w:jc w:val="both"/>
+        <w:rPr>
+          <w:b/>
+        </w:rPr>
+      </w:pPr>
+      <w:r>
+        <w:rPr>
+          <w:b/>
+        </w:rPr>
+        <w:t xml:space="preserve">Alt + Clic no local: </w:t>
+      </w:r>
+      <w:r>
+        <w:rPr>
+          <w:bCs/>
+        </w:rPr>
+        <w:t>Seleciona locais para fazer mesma ação em todos eles</w:t>
       </w:r>
     </w:p>
     <w:p>

</xml_diff>